<commit_message>
Updates to OSA5 slides and homework
</commit_message>
<xml_diff>
--- a/docs/materials/05-OperatingSystemsAbstractions/OSA5-A-VirtualMemory.docx
+++ b/docs/materials/05-OperatingSystemsAbstractions/OSA5-A-VirtualMemory.docx
@@ -456,7 +456,19 @@
         <w:rPr>
           <w:rFonts w:cstheme="minorHAnsi"/>
         </w:rPr>
-        <w:t>Using your own words, g</w:t>
+        <w:t xml:space="preserve">Using </w:t>
+      </w:r>
+      <w:r>
+        <w:rPr>
+          <w:rFonts w:cstheme="minorHAnsi"/>
+        </w:rPr>
+        <w:t xml:space="preserve">a sentence or two of </w:t>
+      </w:r>
+      <w:r>
+        <w:rPr>
+          <w:rFonts w:cstheme="minorHAnsi"/>
+        </w:rPr>
+        <w:t>your own words, g</w:t>
       </w:r>
       <w:r>
         <w:rPr>
@@ -729,7 +741,33 @@
         <w:rPr>
           <w:rFonts w:cstheme="minorHAnsi"/>
         </w:rPr>
-        <w:t>The process by which logical addresses are translated to physical addresses in a paged virtual memory system was explained in today’s class and several example</w:t>
+        <w:t xml:space="preserve">The process by which logical </w:t>
+      </w:r>
+      <w:r>
+        <w:rPr>
+          <w:rFonts w:cstheme="minorHAnsi"/>
+        </w:rPr>
+        <w:t>(</w:t>
+      </w:r>
+      <w:proofErr w:type="gramStart"/>
+      <w:r>
+        <w:rPr>
+          <w:rFonts w:cstheme="minorHAnsi"/>
+        </w:rPr>
+        <w:t>i.e.</w:t>
+      </w:r>
+      <w:proofErr w:type="gramEnd"/>
+      <w:r>
+        <w:rPr>
+          <w:rFonts w:cstheme="minorHAnsi"/>
+        </w:rPr>
+        <w:t xml:space="preserve"> virtual) </w:t>
+      </w:r>
+      <w:r>
+        <w:rPr>
+          <w:rFonts w:cstheme="minorHAnsi"/>
+        </w:rPr>
+        <w:t>addresses are translated to physical addresses in a paged virtual memory system was explained in today’s class and several example</w:t>
       </w:r>
       <w:r>
         <w:rPr>
@@ -766,6 +804,8 @@
       <w:r>
         <w:rPr>
           <w:rFonts w:cstheme="minorHAnsi"/>
+          <w:i/>
+          <w:iCs/>
         </w:rPr>
         <w:t xml:space="preserve">Virtual </w:t>
       </w:r>
@@ -773,6 +813,8 @@
       <w:r>
         <w:rPr>
           <w:rFonts w:cstheme="minorHAnsi"/>
+          <w:i/>
+          <w:iCs/>
         </w:rPr>
         <w:t>To</w:t>
       </w:r>
@@ -780,6 +822,8 @@
       <w:r>
         <w:rPr>
           <w:rFonts w:cstheme="minorHAnsi"/>
+          <w:i/>
+          <w:iCs/>
         </w:rPr>
         <w:t xml:space="preserve"> Physical Translation</w:t>
       </w:r>
@@ -833,7 +877,21 @@
             <w:rStyle w:val="Hyperlink"/>
             <w:rFonts w:cstheme="minorHAnsi"/>
           </w:rPr>
-          <w:t>https://www.youtube.com/watch?v=l7HoguhFVQ4</w:t>
+          <w:t>https://www.youtube.com/watch?v=l7Hog</w:t>
+        </w:r>
+        <w:r>
+          <w:rPr>
+            <w:rStyle w:val="Hyperlink"/>
+            <w:rFonts w:cstheme="minorHAnsi"/>
+          </w:rPr>
+          <w:t>u</w:t>
+        </w:r>
+        <w:r>
+          <w:rPr>
+            <w:rStyle w:val="Hyperlink"/>
+            <w:rFonts w:cstheme="minorHAnsi"/>
+          </w:rPr>
+          <w:t>hFVQ4</w:t>
         </w:r>
       </w:hyperlink>
       <w:r>
@@ -860,6 +918,8 @@
       <w:pPr>
         <w:rPr>
           <w:rFonts w:cstheme="minorHAnsi"/>
+          <w:b/>
+          <w:bCs/>
         </w:rPr>
       </w:pPr>
       <w:r>
@@ -906,41 +966,61 @@
         <w:rPr>
           <w:rFonts w:cstheme="minorHAnsi"/>
         </w:rPr>
-        <w:t xml:space="preserve"> 1024 byte) pages.  For this question, c</w:t>
-      </w:r>
-      <w:r>
-        <w:rPr>
-          <w:rFonts w:cstheme="minorHAnsi"/>
+        <w:t xml:space="preserve"> 1024 byte) pages.  </w:t>
+      </w:r>
+      <w:r>
+        <w:rPr>
+          <w:rFonts w:cstheme="minorHAnsi"/>
+          <w:b/>
+          <w:bCs/>
+        </w:rPr>
+        <w:t>For this question, c</w:t>
+      </w:r>
+      <w:r>
+        <w:rPr>
+          <w:rFonts w:cstheme="minorHAnsi"/>
+          <w:b/>
+          <w:bCs/>
         </w:rPr>
         <w:t xml:space="preserve">onsider a </w:t>
       </w:r>
       <w:r>
         <w:rPr>
           <w:rFonts w:cstheme="minorHAnsi"/>
+          <w:b/>
+          <w:bCs/>
         </w:rPr>
         <w:t xml:space="preserve">paged </w:t>
       </w:r>
       <w:r>
         <w:rPr>
           <w:rFonts w:cstheme="minorHAnsi"/>
+          <w:b/>
+          <w:bCs/>
         </w:rPr>
         <w:t>virtual memory system that uses 2</w:t>
       </w:r>
       <w:r>
         <w:rPr>
           <w:rFonts w:cstheme="minorHAnsi"/>
+          <w:b/>
+          <w:bCs/>
         </w:rPr>
         <w:t>KB</w:t>
       </w:r>
       <w:r>
         <w:rPr>
           <w:rFonts w:cstheme="minorHAnsi"/>
+          <w:b/>
+          <w:bCs/>
         </w:rPr>
         <w:t xml:space="preserve"> </w:t>
       </w:r>
       <w:r>
         <w:rPr>
           <w:rFonts w:cstheme="minorHAnsi"/>
+          <w:b/>
+          <w:bCs/>
         </w:rPr>
         <w:t>(</w:t>
       </w:r>
@@ -948,6 +1028,8 @@
       <w:r>
         <w:rPr>
           <w:rFonts w:cstheme="minorHAnsi"/>
+          <w:b/>
+          <w:bCs/>
         </w:rPr>
         <w:t>i.e.</w:t>
       </w:r>
@@ -955,12 +1037,16 @@
       <w:r>
         <w:rPr>
           <w:rFonts w:cstheme="minorHAnsi"/>
+          <w:b/>
+          <w:bCs/>
         </w:rPr>
         <w:t xml:space="preserve"> 2048 byte) </w:t>
       </w:r>
       <w:r>
         <w:rPr>
           <w:rFonts w:cstheme="minorHAnsi"/>
+          <w:b/>
+          <w:bCs/>
         </w:rPr>
         <w:t xml:space="preserve">pages. </w:t>
       </w:r>
@@ -974,28 +1060,60 @@
     </w:p>
     <w:p>
       <w:pPr>
-        <w:ind w:firstLine="360"/>
-        <w:rPr>
-          <w:rFonts w:cstheme="minorHAnsi"/>
-        </w:rPr>
-      </w:pPr>
-      <w:r>
-        <w:rPr>
-          <w:rFonts w:cstheme="minorHAnsi"/>
-        </w:rPr>
-        <w:t xml:space="preserve">a. Give the page number and offset corresponding to the following </w:t>
-      </w:r>
-      <w:r>
-        <w:rPr>
-          <w:rFonts w:cstheme="minorHAnsi"/>
-        </w:rPr>
-        <w:t xml:space="preserve">logical </w:t>
-      </w:r>
-      <w:r>
-        <w:rPr>
-          <w:rFonts w:cstheme="minorHAnsi"/>
-        </w:rPr>
-        <w:t>addresses:</w:t>
+        <w:ind w:left="360"/>
+        <w:rPr>
+          <w:rFonts w:cstheme="minorHAnsi"/>
+        </w:rPr>
+      </w:pPr>
+      <w:r>
+        <w:rPr>
+          <w:rFonts w:cstheme="minorHAnsi"/>
+        </w:rPr>
+        <w:t xml:space="preserve">a. Give the page number and offset corresponding to the </w:t>
+      </w:r>
+      <w:r>
+        <w:rPr>
+          <w:rFonts w:cstheme="minorHAnsi"/>
+        </w:rPr>
+        <w:t>logical</w:t>
+      </w:r>
+      <w:r>
+        <w:rPr>
+          <w:rFonts w:cstheme="minorHAnsi"/>
+        </w:rPr>
+        <w:t xml:space="preserve"> (</w:t>
+      </w:r>
+      <w:proofErr w:type="gramStart"/>
+      <w:r>
+        <w:rPr>
+          <w:rFonts w:cstheme="minorHAnsi"/>
+        </w:rPr>
+        <w:t>i.e.</w:t>
+      </w:r>
+      <w:proofErr w:type="gramEnd"/>
+      <w:r>
+        <w:rPr>
+          <w:rFonts w:cstheme="minorHAnsi"/>
+        </w:rPr>
+        <w:t xml:space="preserve"> virtual)</w:t>
+      </w:r>
+      <w:r>
+        <w:rPr>
+          <w:rFonts w:cstheme="minorHAnsi"/>
+        </w:rPr>
+        <w:t xml:space="preserve"> </w:t>
+      </w:r>
+      <w:r>
+        <w:rPr>
+          <w:rFonts w:cstheme="minorHAnsi"/>
+        </w:rPr>
+        <w:t>addresses</w:t>
+      </w:r>
+      <w:r>
+        <w:rPr>
+          <w:rFonts w:cstheme="minorHAnsi"/>
+        </w:rPr>
+        <w:t xml:space="preserve"> given in the table below.  A few examples are given to help you check your understanding.</w:t>
       </w:r>
     </w:p>
     <w:p>
@@ -1281,6 +1399,12 @@
                 <w:rFonts w:cstheme="minorHAnsi"/>
               </w:rPr>
             </w:pPr>
+            <w:r>
+              <w:rPr>
+                <w:rFonts w:cstheme="minorHAnsi"/>
+              </w:rPr>
+              <w:t>0</w:t>
+            </w:r>
           </w:p>
         </w:tc>
         <w:tc>
@@ -1300,6 +1424,12 @@
                 <w:rFonts w:cstheme="minorHAnsi"/>
               </w:rPr>
             </w:pPr>
+            <w:r>
+              <w:rPr>
+                <w:rFonts w:cstheme="minorHAnsi"/>
+              </w:rPr>
+              <w:t>1786</w:t>
+            </w:r>
           </w:p>
         </w:tc>
         <w:tc>
@@ -1386,6 +1516,9 @@
               <w:jc w:val="center"/>
               <w:rPr>
                 <w:rFonts w:cstheme="minorHAnsi"/>
+                <w:b/>
+                <w:bCs/>
+                <w:color w:val="FF0000"/>
               </w:rPr>
             </w:pPr>
           </w:p>
@@ -1405,6 +1538,9 @@
               <w:jc w:val="center"/>
               <w:rPr>
                 <w:rFonts w:cstheme="minorHAnsi"/>
+                <w:b/>
+                <w:bCs/>
+                <w:color w:val="FF0000"/>
               </w:rPr>
             </w:pPr>
           </w:p>
@@ -1481,6 +1617,9 @@
               <w:jc w:val="center"/>
               <w:rPr>
                 <w:rFonts w:cstheme="minorHAnsi"/>
+                <w:b/>
+                <w:bCs/>
+                <w:color w:val="FF0000"/>
               </w:rPr>
             </w:pPr>
           </w:p>
@@ -1500,6 +1639,9 @@
               <w:jc w:val="center"/>
               <w:rPr>
                 <w:rFonts w:cstheme="minorHAnsi"/>
+                <w:b/>
+                <w:bCs/>
+                <w:color w:val="FF0000"/>
               </w:rPr>
             </w:pPr>
           </w:p>
@@ -1578,6 +1720,12 @@
                 <w:rFonts w:cstheme="minorHAnsi"/>
               </w:rPr>
             </w:pPr>
+            <w:r>
+              <w:rPr>
+                <w:rFonts w:cstheme="minorHAnsi"/>
+              </w:rPr>
+              <w:t>1</w:t>
+            </w:r>
           </w:p>
         </w:tc>
         <w:tc>
@@ -1597,6 +1745,12 @@
                 <w:rFonts w:cstheme="minorHAnsi"/>
               </w:rPr>
             </w:pPr>
+            <w:r>
+              <w:rPr>
+                <w:rFonts w:cstheme="minorHAnsi"/>
+              </w:rPr>
+              <w:t>1876</w:t>
+            </w:r>
           </w:p>
         </w:tc>
         <w:tc>
@@ -1652,6 +1806,107 @@
               <w:rPr>
                 <w:rFonts w:cstheme="minorHAnsi"/>
               </w:rPr>
+              <w:t>4160</w:t>
+            </w:r>
+          </w:p>
+        </w:tc>
+        <w:tc>
+          <w:tcPr>
+            <w:tcW w:w="1897" w:type="dxa"/>
+            <w:tcBorders>
+              <w:top w:val="single" w:sz="6" w:space="0" w:color="auto"/>
+              <w:left w:val="single" w:sz="6" w:space="0" w:color="auto"/>
+              <w:bottom w:val="single" w:sz="6" w:space="0" w:color="auto"/>
+              <w:right w:val="single" w:sz="6" w:space="0" w:color="auto"/>
+            </w:tcBorders>
+          </w:tcPr>
+          <w:p>
+            <w:pPr>
+              <w:jc w:val="center"/>
+              <w:rPr>
+                <w:rFonts w:cstheme="minorHAnsi"/>
+                <w:b/>
+                <w:bCs/>
+                <w:color w:val="FF0000"/>
+              </w:rPr>
+            </w:pPr>
+          </w:p>
+        </w:tc>
+        <w:tc>
+          <w:tcPr>
+            <w:tcW w:w="1931" w:type="dxa"/>
+            <w:tcBorders>
+              <w:top w:val="single" w:sz="6" w:space="0" w:color="auto"/>
+              <w:left w:val="single" w:sz="6" w:space="0" w:color="auto"/>
+              <w:bottom w:val="single" w:sz="6" w:space="0" w:color="auto"/>
+              <w:right w:val="single" w:sz="6" w:space="0" w:color="auto"/>
+            </w:tcBorders>
+          </w:tcPr>
+          <w:p>
+            <w:pPr>
+              <w:jc w:val="center"/>
+              <w:rPr>
+                <w:rFonts w:cstheme="minorHAnsi"/>
+                <w:b/>
+                <w:bCs/>
+                <w:color w:val="FF0000"/>
+              </w:rPr>
+            </w:pPr>
+          </w:p>
+        </w:tc>
+        <w:tc>
+          <w:tcPr>
+            <w:tcW w:w="1772" w:type="dxa"/>
+            <w:tcBorders>
+              <w:left w:val="single" w:sz="6" w:space="0" w:color="auto"/>
+            </w:tcBorders>
+          </w:tcPr>
+          <w:p>
+            <w:pPr>
+              <w:rPr>
+                <w:rFonts w:cstheme="minorHAnsi"/>
+              </w:rPr>
+            </w:pPr>
+          </w:p>
+        </w:tc>
+      </w:tr>
+      <w:tr>
+        <w:tc>
+          <w:tcPr>
+            <w:tcW w:w="1771" w:type="dxa"/>
+            <w:tcBorders>
+              <w:right w:val="single" w:sz="6" w:space="0" w:color="auto"/>
+            </w:tcBorders>
+          </w:tcPr>
+          <w:p>
+            <w:pPr>
+              <w:rPr>
+                <w:rFonts w:cstheme="minorHAnsi"/>
+              </w:rPr>
+            </w:pPr>
+          </w:p>
+        </w:tc>
+        <w:tc>
+          <w:tcPr>
+            <w:tcW w:w="1979" w:type="dxa"/>
+            <w:tcBorders>
+              <w:top w:val="single" w:sz="6" w:space="0" w:color="auto"/>
+              <w:left w:val="single" w:sz="6" w:space="0" w:color="auto"/>
+              <w:bottom w:val="single" w:sz="6" w:space="0" w:color="auto"/>
+              <w:right w:val="single" w:sz="6" w:space="0" w:color="auto"/>
+            </w:tcBorders>
+          </w:tcPr>
+          <w:p>
+            <w:pPr>
+              <w:jc w:val="center"/>
+              <w:rPr>
+                <w:rFonts w:cstheme="minorHAnsi"/>
+              </w:rPr>
+            </w:pPr>
+            <w:r>
+              <w:rPr>
+                <w:rFonts w:cstheme="minorHAnsi"/>
+              </w:rPr>
               <w:t>5270</w:t>
             </w:r>
           </w:p>
@@ -1671,6 +1926,9 @@
               <w:jc w:val="center"/>
               <w:rPr>
                 <w:rFonts w:cstheme="minorHAnsi"/>
+                <w:b/>
+                <w:bCs/>
+                <w:color w:val="FF0000"/>
               </w:rPr>
             </w:pPr>
           </w:p>
@@ -1690,6 +1948,9 @@
               <w:jc w:val="center"/>
               <w:rPr>
                 <w:rFonts w:cstheme="minorHAnsi"/>
+                <w:b/>
+                <w:bCs/>
+                <w:color w:val="FF0000"/>
               </w:rPr>
             </w:pPr>
           </w:p>
@@ -1714,6 +1975,107 @@
         <w:tc>
           <w:tcPr>
             <w:tcW w:w="1771" w:type="dxa"/>
+            <w:tcBorders>
+              <w:right w:val="single" w:sz="6" w:space="0" w:color="auto"/>
+            </w:tcBorders>
+          </w:tcPr>
+          <w:p>
+            <w:pPr>
+              <w:rPr>
+                <w:rFonts w:cstheme="minorHAnsi"/>
+              </w:rPr>
+            </w:pPr>
+          </w:p>
+        </w:tc>
+        <w:tc>
+          <w:tcPr>
+            <w:tcW w:w="1979" w:type="dxa"/>
+            <w:tcBorders>
+              <w:top w:val="single" w:sz="6" w:space="0" w:color="auto"/>
+              <w:left w:val="single" w:sz="6" w:space="0" w:color="auto"/>
+              <w:bottom w:val="single" w:sz="6" w:space="0" w:color="auto"/>
+              <w:right w:val="single" w:sz="6" w:space="0" w:color="auto"/>
+            </w:tcBorders>
+          </w:tcPr>
+          <w:p>
+            <w:pPr>
+              <w:jc w:val="center"/>
+              <w:rPr>
+                <w:rFonts w:cstheme="minorHAnsi"/>
+              </w:rPr>
+            </w:pPr>
+            <w:r>
+              <w:rPr>
+                <w:rFonts w:cstheme="minorHAnsi"/>
+              </w:rPr>
+              <w:t>12249</w:t>
+            </w:r>
+          </w:p>
+        </w:tc>
+        <w:tc>
+          <w:tcPr>
+            <w:tcW w:w="1897" w:type="dxa"/>
+            <w:tcBorders>
+              <w:top w:val="single" w:sz="6" w:space="0" w:color="auto"/>
+              <w:left w:val="single" w:sz="6" w:space="0" w:color="auto"/>
+              <w:bottom w:val="single" w:sz="6" w:space="0" w:color="auto"/>
+              <w:right w:val="single" w:sz="6" w:space="0" w:color="auto"/>
+            </w:tcBorders>
+          </w:tcPr>
+          <w:p>
+            <w:pPr>
+              <w:jc w:val="center"/>
+              <w:rPr>
+                <w:rFonts w:cstheme="minorHAnsi"/>
+                <w:b/>
+                <w:bCs/>
+                <w:color w:val="FF0000"/>
+              </w:rPr>
+            </w:pPr>
+          </w:p>
+        </w:tc>
+        <w:tc>
+          <w:tcPr>
+            <w:tcW w:w="1931" w:type="dxa"/>
+            <w:tcBorders>
+              <w:top w:val="single" w:sz="6" w:space="0" w:color="auto"/>
+              <w:left w:val="single" w:sz="6" w:space="0" w:color="auto"/>
+              <w:bottom w:val="single" w:sz="6" w:space="0" w:color="auto"/>
+              <w:right w:val="single" w:sz="6" w:space="0" w:color="auto"/>
+            </w:tcBorders>
+          </w:tcPr>
+          <w:p>
+            <w:pPr>
+              <w:jc w:val="center"/>
+              <w:rPr>
+                <w:rFonts w:cstheme="minorHAnsi"/>
+                <w:b/>
+                <w:bCs/>
+                <w:color w:val="FF0000"/>
+              </w:rPr>
+            </w:pPr>
+          </w:p>
+        </w:tc>
+        <w:tc>
+          <w:tcPr>
+            <w:tcW w:w="1772" w:type="dxa"/>
+            <w:tcBorders>
+              <w:left w:val="single" w:sz="6" w:space="0" w:color="auto"/>
+            </w:tcBorders>
+          </w:tcPr>
+          <w:p>
+            <w:pPr>
+              <w:rPr>
+                <w:rFonts w:cstheme="minorHAnsi"/>
+              </w:rPr>
+            </w:pPr>
+          </w:p>
+        </w:tc>
+      </w:tr>
+      <w:tr>
+        <w:tc>
+          <w:tcPr>
+            <w:tcW w:w="1771" w:type="dxa"/>
           </w:tcPr>
           <w:p>
             <w:pPr>
@@ -1792,16 +2154,55 @@
     </w:p>
     <w:p>
       <w:pPr>
-        <w:ind w:firstLine="360"/>
-        <w:rPr>
-          <w:rFonts w:cstheme="minorHAnsi"/>
-        </w:rPr>
-      </w:pPr>
-      <w:r>
-        <w:rPr>
-          <w:rFonts w:cstheme="minorHAnsi"/>
-        </w:rPr>
-        <w:t>b. Give the full logical address corresponding to the following page/offset values:</w:t>
+        <w:ind w:left="360"/>
+        <w:rPr>
+          <w:rFonts w:cstheme="minorHAnsi"/>
+        </w:rPr>
+      </w:pPr>
+      <w:r>
+        <w:rPr>
+          <w:rFonts w:cstheme="minorHAnsi"/>
+        </w:rPr>
+        <w:lastRenderedPageBreak/>
+        <w:t>b. Give the full logical</w:t>
+      </w:r>
+      <w:r>
+        <w:rPr>
+          <w:rFonts w:cstheme="minorHAnsi"/>
+        </w:rPr>
+        <w:t xml:space="preserve"> (</w:t>
+      </w:r>
+      <w:proofErr w:type="gramStart"/>
+      <w:r>
+        <w:rPr>
+          <w:rFonts w:cstheme="minorHAnsi"/>
+        </w:rPr>
+        <w:t>i.e.</w:t>
+      </w:r>
+      <w:proofErr w:type="gramEnd"/>
+      <w:r>
+        <w:rPr>
+          <w:rFonts w:cstheme="minorHAnsi"/>
+        </w:rPr>
+        <w:t xml:space="preserve"> virtual)</w:t>
+      </w:r>
+      <w:r>
+        <w:rPr>
+          <w:rFonts w:cstheme="minorHAnsi"/>
+        </w:rPr>
+        <w:t xml:space="preserve"> address corresponding to the page/offset values</w:t>
+      </w:r>
+      <w:r>
+        <w:rPr>
+          <w:rFonts w:cstheme="minorHAnsi"/>
+        </w:rPr>
+        <w:t xml:space="preserve"> in the table below.</w:t>
+      </w:r>
+      <w:r>
+        <w:rPr>
+          <w:rFonts w:cstheme="minorHAnsi"/>
+        </w:rPr>
+        <w:t xml:space="preserve">  A few examples are given to help you check your understanding.</w:t>
       </w:r>
     </w:p>
     <w:p>
@@ -2094,6 +2495,12 @@
                 <w:rFonts w:cstheme="minorHAnsi"/>
               </w:rPr>
             </w:pPr>
+            <w:r>
+              <w:rPr>
+                <w:rFonts w:cstheme="minorHAnsi"/>
+              </w:rPr>
+              <w:t>1398</w:t>
+            </w:r>
           </w:p>
         </w:tc>
         <w:tc>
@@ -2149,6 +2556,110 @@
               <w:rPr>
                 <w:rFonts w:cstheme="minorHAnsi"/>
               </w:rPr>
+              <w:t>0</w:t>
+            </w:r>
+          </w:p>
+        </w:tc>
+        <w:tc>
+          <w:tcPr>
+            <w:tcW w:w="1870" w:type="dxa"/>
+            <w:tcBorders>
+              <w:top w:val="single" w:sz="6" w:space="0" w:color="auto"/>
+              <w:left w:val="single" w:sz="6" w:space="0" w:color="auto"/>
+              <w:bottom w:val="single" w:sz="6" w:space="0" w:color="auto"/>
+              <w:right w:val="single" w:sz="6" w:space="0" w:color="auto"/>
+            </w:tcBorders>
+          </w:tcPr>
+          <w:p>
+            <w:pPr>
+              <w:jc w:val="center"/>
+              <w:rPr>
+                <w:rFonts w:cstheme="minorHAnsi"/>
+              </w:rPr>
+            </w:pPr>
+            <w:r>
+              <w:rPr>
+                <w:rFonts w:cstheme="minorHAnsi"/>
+              </w:rPr>
+              <w:t>2020</w:t>
+            </w:r>
+          </w:p>
+        </w:tc>
+        <w:tc>
+          <w:tcPr>
+            <w:tcW w:w="1870" w:type="dxa"/>
+            <w:tcBorders>
+              <w:top w:val="single" w:sz="6" w:space="0" w:color="auto"/>
+              <w:left w:val="single" w:sz="6" w:space="0" w:color="auto"/>
+              <w:bottom w:val="single" w:sz="6" w:space="0" w:color="auto"/>
+              <w:right w:val="single" w:sz="6" w:space="0" w:color="auto"/>
+            </w:tcBorders>
+          </w:tcPr>
+          <w:p>
+            <w:pPr>
+              <w:jc w:val="center"/>
+              <w:rPr>
+                <w:rFonts w:cstheme="minorHAnsi"/>
+                <w:b/>
+                <w:bCs/>
+                <w:color w:val="FF0000"/>
+              </w:rPr>
+            </w:pPr>
+          </w:p>
+        </w:tc>
+        <w:tc>
+          <w:tcPr>
+            <w:tcW w:w="1870" w:type="dxa"/>
+            <w:tcBorders>
+              <w:left w:val="single" w:sz="6" w:space="0" w:color="auto"/>
+            </w:tcBorders>
+          </w:tcPr>
+          <w:p>
+            <w:pPr>
+              <w:rPr>
+                <w:rFonts w:cstheme="minorHAnsi"/>
+              </w:rPr>
+            </w:pPr>
+          </w:p>
+        </w:tc>
+      </w:tr>
+      <w:tr>
+        <w:tc>
+          <w:tcPr>
+            <w:tcW w:w="1870" w:type="dxa"/>
+            <w:tcBorders>
+              <w:right w:val="single" w:sz="6" w:space="0" w:color="auto"/>
+            </w:tcBorders>
+          </w:tcPr>
+          <w:p>
+            <w:pPr>
+              <w:rPr>
+                <w:rFonts w:cstheme="minorHAnsi"/>
+              </w:rPr>
+            </w:pPr>
+          </w:p>
+        </w:tc>
+        <w:tc>
+          <w:tcPr>
+            <w:tcW w:w="1870" w:type="dxa"/>
+            <w:tcBorders>
+              <w:top w:val="single" w:sz="6" w:space="0" w:color="auto"/>
+              <w:left w:val="single" w:sz="6" w:space="0" w:color="auto"/>
+              <w:bottom w:val="single" w:sz="6" w:space="0" w:color="auto"/>
+              <w:right w:val="single" w:sz="6" w:space="0" w:color="auto"/>
+            </w:tcBorders>
+          </w:tcPr>
+          <w:p>
+            <w:pPr>
+              <w:jc w:val="center"/>
+              <w:rPr>
+                <w:rFonts w:cstheme="minorHAnsi"/>
+              </w:rPr>
+            </w:pPr>
+            <w:r>
+              <w:rPr>
+                <w:rFonts w:cstheme="minorHAnsi"/>
+              </w:rPr>
               <w:t>1</w:t>
             </w:r>
           </w:p>
@@ -2195,6 +2706,12 @@
                 <w:rFonts w:cstheme="minorHAnsi"/>
               </w:rPr>
             </w:pPr>
+            <w:r>
+              <w:rPr>
+                <w:rFonts w:cstheme="minorHAnsi"/>
+              </w:rPr>
+              <w:t>2470</w:t>
+            </w:r>
           </w:p>
         </w:tc>
         <w:tc>
@@ -2250,6 +2767,110 @@
               <w:rPr>
                 <w:rFonts w:cstheme="minorHAnsi"/>
               </w:rPr>
+              <w:t>1</w:t>
+            </w:r>
+          </w:p>
+        </w:tc>
+        <w:tc>
+          <w:tcPr>
+            <w:tcW w:w="1870" w:type="dxa"/>
+            <w:tcBorders>
+              <w:top w:val="single" w:sz="6" w:space="0" w:color="auto"/>
+              <w:left w:val="single" w:sz="6" w:space="0" w:color="auto"/>
+              <w:bottom w:val="single" w:sz="6" w:space="0" w:color="auto"/>
+              <w:right w:val="single" w:sz="6" w:space="0" w:color="auto"/>
+            </w:tcBorders>
+          </w:tcPr>
+          <w:p>
+            <w:pPr>
+              <w:jc w:val="center"/>
+              <w:rPr>
+                <w:rFonts w:cstheme="minorHAnsi"/>
+              </w:rPr>
+            </w:pPr>
+            <w:r>
+              <w:rPr>
+                <w:rFonts w:cstheme="minorHAnsi"/>
+              </w:rPr>
+              <w:t>964</w:t>
+            </w:r>
+          </w:p>
+        </w:tc>
+        <w:tc>
+          <w:tcPr>
+            <w:tcW w:w="1870" w:type="dxa"/>
+            <w:tcBorders>
+              <w:top w:val="single" w:sz="6" w:space="0" w:color="auto"/>
+              <w:left w:val="single" w:sz="6" w:space="0" w:color="auto"/>
+              <w:bottom w:val="single" w:sz="6" w:space="0" w:color="auto"/>
+              <w:right w:val="single" w:sz="6" w:space="0" w:color="auto"/>
+            </w:tcBorders>
+          </w:tcPr>
+          <w:p>
+            <w:pPr>
+              <w:jc w:val="center"/>
+              <w:rPr>
+                <w:rFonts w:cstheme="minorHAnsi"/>
+                <w:b/>
+                <w:bCs/>
+                <w:color w:val="FF0000"/>
+              </w:rPr>
+            </w:pPr>
+          </w:p>
+        </w:tc>
+        <w:tc>
+          <w:tcPr>
+            <w:tcW w:w="1870" w:type="dxa"/>
+            <w:tcBorders>
+              <w:left w:val="single" w:sz="6" w:space="0" w:color="auto"/>
+            </w:tcBorders>
+          </w:tcPr>
+          <w:p>
+            <w:pPr>
+              <w:rPr>
+                <w:rFonts w:cstheme="minorHAnsi"/>
+              </w:rPr>
+            </w:pPr>
+          </w:p>
+        </w:tc>
+      </w:tr>
+      <w:tr>
+        <w:tc>
+          <w:tcPr>
+            <w:tcW w:w="1870" w:type="dxa"/>
+            <w:tcBorders>
+              <w:right w:val="single" w:sz="6" w:space="0" w:color="auto"/>
+            </w:tcBorders>
+          </w:tcPr>
+          <w:p>
+            <w:pPr>
+              <w:rPr>
+                <w:rFonts w:cstheme="minorHAnsi"/>
+              </w:rPr>
+            </w:pPr>
+          </w:p>
+        </w:tc>
+        <w:tc>
+          <w:tcPr>
+            <w:tcW w:w="1870" w:type="dxa"/>
+            <w:tcBorders>
+              <w:top w:val="single" w:sz="6" w:space="0" w:color="auto"/>
+              <w:left w:val="single" w:sz="6" w:space="0" w:color="auto"/>
+              <w:bottom w:val="single" w:sz="6" w:space="0" w:color="auto"/>
+              <w:right w:val="single" w:sz="6" w:space="0" w:color="auto"/>
+            </w:tcBorders>
+          </w:tcPr>
+          <w:p>
+            <w:pPr>
+              <w:jc w:val="center"/>
+              <w:rPr>
+                <w:rFonts w:cstheme="minorHAnsi"/>
+              </w:rPr>
+            </w:pPr>
+            <w:r>
+              <w:rPr>
+                <w:rFonts w:cstheme="minorHAnsi"/>
+              </w:rPr>
               <w:t>4</w:t>
             </w:r>
           </w:p>
@@ -2294,6 +2915,9 @@
               <w:jc w:val="center"/>
               <w:rPr>
                 <w:rFonts w:cstheme="minorHAnsi"/>
+                <w:b/>
+                <w:bCs/>
+                <w:color w:val="FF0000"/>
               </w:rPr>
             </w:pPr>
           </w:p>
@@ -2395,6 +3019,113 @@
               <w:jc w:val="center"/>
               <w:rPr>
                 <w:rFonts w:cstheme="minorHAnsi"/>
+                <w:b/>
+                <w:bCs/>
+                <w:color w:val="FF0000"/>
+              </w:rPr>
+            </w:pPr>
+          </w:p>
+        </w:tc>
+        <w:tc>
+          <w:tcPr>
+            <w:tcW w:w="1870" w:type="dxa"/>
+            <w:tcBorders>
+              <w:left w:val="single" w:sz="6" w:space="0" w:color="auto"/>
+            </w:tcBorders>
+          </w:tcPr>
+          <w:p>
+            <w:pPr>
+              <w:rPr>
+                <w:rFonts w:cstheme="minorHAnsi"/>
+              </w:rPr>
+            </w:pPr>
+          </w:p>
+        </w:tc>
+      </w:tr>
+      <w:tr>
+        <w:tc>
+          <w:tcPr>
+            <w:tcW w:w="1870" w:type="dxa"/>
+            <w:tcBorders>
+              <w:right w:val="single" w:sz="6" w:space="0" w:color="auto"/>
+            </w:tcBorders>
+          </w:tcPr>
+          <w:p>
+            <w:pPr>
+              <w:rPr>
+                <w:rFonts w:cstheme="minorHAnsi"/>
+              </w:rPr>
+            </w:pPr>
+          </w:p>
+        </w:tc>
+        <w:tc>
+          <w:tcPr>
+            <w:tcW w:w="1870" w:type="dxa"/>
+            <w:tcBorders>
+              <w:top w:val="single" w:sz="6" w:space="0" w:color="auto"/>
+              <w:left w:val="single" w:sz="6" w:space="0" w:color="auto"/>
+              <w:bottom w:val="single" w:sz="6" w:space="0" w:color="auto"/>
+              <w:right w:val="single" w:sz="6" w:space="0" w:color="auto"/>
+            </w:tcBorders>
+          </w:tcPr>
+          <w:p>
+            <w:pPr>
+              <w:jc w:val="center"/>
+              <w:rPr>
+                <w:rFonts w:cstheme="minorHAnsi"/>
+              </w:rPr>
+            </w:pPr>
+            <w:r>
+              <w:rPr>
+                <w:rFonts w:cstheme="minorHAnsi"/>
+              </w:rPr>
+              <w:t>12</w:t>
+            </w:r>
+          </w:p>
+        </w:tc>
+        <w:tc>
+          <w:tcPr>
+            <w:tcW w:w="1870" w:type="dxa"/>
+            <w:tcBorders>
+              <w:top w:val="single" w:sz="6" w:space="0" w:color="auto"/>
+              <w:left w:val="single" w:sz="6" w:space="0" w:color="auto"/>
+              <w:bottom w:val="single" w:sz="6" w:space="0" w:color="auto"/>
+              <w:right w:val="single" w:sz="6" w:space="0" w:color="auto"/>
+            </w:tcBorders>
+          </w:tcPr>
+          <w:p>
+            <w:pPr>
+              <w:jc w:val="center"/>
+              <w:rPr>
+                <w:rFonts w:cstheme="minorHAnsi"/>
+              </w:rPr>
+            </w:pPr>
+            <w:r>
+              <w:rPr>
+                <w:rFonts w:cstheme="minorHAnsi"/>
+              </w:rPr>
+              <w:t>124</w:t>
+            </w:r>
+          </w:p>
+        </w:tc>
+        <w:tc>
+          <w:tcPr>
+            <w:tcW w:w="1870" w:type="dxa"/>
+            <w:tcBorders>
+              <w:top w:val="single" w:sz="6" w:space="0" w:color="auto"/>
+              <w:left w:val="single" w:sz="6" w:space="0" w:color="auto"/>
+              <w:bottom w:val="single" w:sz="6" w:space="0" w:color="auto"/>
+              <w:right w:val="single" w:sz="6" w:space="0" w:color="auto"/>
+            </w:tcBorders>
+          </w:tcPr>
+          <w:p>
+            <w:pPr>
+              <w:jc w:val="center"/>
+              <w:rPr>
+                <w:rFonts w:cstheme="minorHAnsi"/>
+                <w:b/>
+                <w:bCs/>
+                <w:color w:val="FF0000"/>
               </w:rPr>
             </w:pPr>
           </w:p>
@@ -2707,6 +3438,24 @@
         </w:rPr>
         <w:t>.</w:t>
       </w:r>
+      <w:r>
+        <w:rPr>
+          <w:rFonts w:cstheme="minorHAnsi"/>
+        </w:rPr>
+        <w:t xml:space="preserve">  As in the example from the class slides, use a </w:t>
+      </w:r>
+      <w:r>
+        <w:rPr>
+          <w:rFonts w:ascii="Courier" w:hAnsi="Courier" w:cstheme="minorHAnsi"/>
+        </w:rPr>
+        <w:t>-</w:t>
+      </w:r>
+      <w:r>
+        <w:rPr>
+          <w:rFonts w:cstheme="minorHAnsi"/>
+        </w:rPr>
+        <w:t xml:space="preserve"> to indicate the page frame for pages that are not in physical memory.</w:t>
+      </w:r>
     </w:p>
     <w:p>
       <w:pPr>
@@ -3300,13 +4049,17 @@
             <w:pPr>
               <w:rPr>
                 <w:rFonts w:ascii="Calibri" w:eastAsia="Times New Roman" w:hAnsi="Calibri" w:cs="Calibri"/>
-                <w:color w:val="000000"/>
+                <w:b/>
+                <w:bCs/>
+                <w:color w:val="FF0000"/>
               </w:rPr>
             </w:pPr>
             <w:r>
               <w:rPr>
                 <w:rFonts w:ascii="Calibri" w:eastAsia="Times New Roman" w:hAnsi="Calibri" w:cs="Calibri"/>
-                <w:color w:val="000000"/>
+                <w:b/>
+                <w:bCs/>
+                <w:color w:val="FF0000"/>
               </w:rPr>
               <w:t> </w:t>
             </w:r>
@@ -3382,13 +4135,17 @@
             <w:pPr>
               <w:rPr>
                 <w:rFonts w:ascii="Calibri" w:eastAsia="Times New Roman" w:hAnsi="Calibri" w:cs="Calibri"/>
-                <w:color w:val="000000"/>
+                <w:b/>
+                <w:bCs/>
+                <w:color w:val="FF0000"/>
               </w:rPr>
             </w:pPr>
             <w:r>
               <w:rPr>
                 <w:rFonts w:ascii="Calibri" w:eastAsia="Times New Roman" w:hAnsi="Calibri" w:cs="Calibri"/>
-                <w:color w:val="000000"/>
+                <w:b/>
+                <w:bCs/>
+                <w:color w:val="FF0000"/>
               </w:rPr>
               <w:t> </w:t>
             </w:r>
@@ -3482,13 +4239,17 @@
             <w:pPr>
               <w:rPr>
                 <w:rFonts w:ascii="Calibri" w:eastAsia="Times New Roman" w:hAnsi="Calibri" w:cs="Calibri"/>
-                <w:color w:val="000000"/>
+                <w:b/>
+                <w:bCs/>
+                <w:color w:val="FF0000"/>
               </w:rPr>
             </w:pPr>
             <w:r>
               <w:rPr>
                 <w:rFonts w:ascii="Calibri" w:eastAsia="Times New Roman" w:hAnsi="Calibri" w:cs="Calibri"/>
-                <w:color w:val="000000"/>
+                <w:b/>
+                <w:bCs/>
+                <w:color w:val="FF0000"/>
               </w:rPr>
               <w:t> </w:t>
             </w:r>
@@ -3564,13 +4325,17 @@
             <w:pPr>
               <w:rPr>
                 <w:rFonts w:ascii="Calibri" w:eastAsia="Times New Roman" w:hAnsi="Calibri" w:cs="Calibri"/>
-                <w:color w:val="000000"/>
+                <w:b/>
+                <w:bCs/>
+                <w:color w:val="FF0000"/>
               </w:rPr>
             </w:pPr>
             <w:r>
               <w:rPr>
                 <w:rFonts w:ascii="Calibri" w:eastAsia="Times New Roman" w:hAnsi="Calibri" w:cs="Calibri"/>
-                <w:color w:val="000000"/>
+                <w:b/>
+                <w:bCs/>
+                <w:color w:val="FF0000"/>
               </w:rPr>
               <w:t> </w:t>
             </w:r>
@@ -3664,13 +4429,17 @@
             <w:pPr>
               <w:rPr>
                 <w:rFonts w:ascii="Calibri" w:eastAsia="Times New Roman" w:hAnsi="Calibri" w:cs="Calibri"/>
-                <w:color w:val="000000"/>
+                <w:b/>
+                <w:bCs/>
+                <w:color w:val="FF0000"/>
               </w:rPr>
             </w:pPr>
             <w:r>
               <w:rPr>
                 <w:rFonts w:ascii="Calibri" w:eastAsia="Times New Roman" w:hAnsi="Calibri" w:cs="Calibri"/>
-                <w:color w:val="000000"/>
+                <w:b/>
+                <w:bCs/>
+                <w:color w:val="FF0000"/>
               </w:rPr>
               <w:t> </w:t>
             </w:r>
@@ -3746,13 +4515,17 @@
             <w:pPr>
               <w:rPr>
                 <w:rFonts w:ascii="Calibri" w:eastAsia="Times New Roman" w:hAnsi="Calibri" w:cs="Calibri"/>
-                <w:color w:val="000000"/>
+                <w:b/>
+                <w:bCs/>
+                <w:color w:val="FF0000"/>
               </w:rPr>
             </w:pPr>
             <w:r>
               <w:rPr>
                 <w:rFonts w:ascii="Calibri" w:eastAsia="Times New Roman" w:hAnsi="Calibri" w:cs="Calibri"/>
-                <w:color w:val="000000"/>
+                <w:b/>
+                <w:bCs/>
+                <w:color w:val="FF0000"/>
               </w:rPr>
               <w:t> </w:t>
             </w:r>
@@ -3846,13 +4619,17 @@
             <w:pPr>
               <w:rPr>
                 <w:rFonts w:ascii="Calibri" w:eastAsia="Times New Roman" w:hAnsi="Calibri" w:cs="Calibri"/>
-                <w:color w:val="000000"/>
+                <w:b/>
+                <w:bCs/>
+                <w:color w:val="FF0000"/>
               </w:rPr>
             </w:pPr>
             <w:r>
               <w:rPr>
                 <w:rFonts w:ascii="Calibri" w:eastAsia="Times New Roman" w:hAnsi="Calibri" w:cs="Calibri"/>
-                <w:color w:val="000000"/>
+                <w:b/>
+                <w:bCs/>
+                <w:color w:val="FF0000"/>
               </w:rPr>
               <w:t> </w:t>
             </w:r>
@@ -3928,13 +4705,17 @@
             <w:pPr>
               <w:rPr>
                 <w:rFonts w:ascii="Calibri" w:eastAsia="Times New Roman" w:hAnsi="Calibri" w:cs="Calibri"/>
-                <w:color w:val="000000"/>
+                <w:b/>
+                <w:bCs/>
+                <w:color w:val="FF0000"/>
               </w:rPr>
             </w:pPr>
             <w:r>
               <w:rPr>
                 <w:rFonts w:ascii="Calibri" w:eastAsia="Times New Roman" w:hAnsi="Calibri" w:cs="Calibri"/>
-                <w:color w:val="000000"/>
+                <w:b/>
+                <w:bCs/>
+                <w:color w:val="FF0000"/>
               </w:rPr>
               <w:t> </w:t>
             </w:r>
@@ -4028,13 +4809,17 @@
             <w:pPr>
               <w:rPr>
                 <w:rFonts w:ascii="Calibri" w:eastAsia="Times New Roman" w:hAnsi="Calibri" w:cs="Calibri"/>
-                <w:color w:val="000000"/>
+                <w:b/>
+                <w:bCs/>
+                <w:color w:val="FF0000"/>
               </w:rPr>
             </w:pPr>
             <w:r>
               <w:rPr>
                 <w:rFonts w:ascii="Calibri" w:eastAsia="Times New Roman" w:hAnsi="Calibri" w:cs="Calibri"/>
-                <w:color w:val="000000"/>
+                <w:b/>
+                <w:bCs/>
+                <w:color w:val="FF0000"/>
               </w:rPr>
               <w:t> </w:t>
             </w:r>
@@ -4110,13 +4895,17 @@
             <w:pPr>
               <w:rPr>
                 <w:rFonts w:ascii="Calibri" w:eastAsia="Times New Roman" w:hAnsi="Calibri" w:cs="Calibri"/>
-                <w:color w:val="000000"/>
+                <w:b/>
+                <w:bCs/>
+                <w:color w:val="FF0000"/>
               </w:rPr>
             </w:pPr>
             <w:r>
               <w:rPr>
                 <w:rFonts w:ascii="Calibri" w:eastAsia="Times New Roman" w:hAnsi="Calibri" w:cs="Calibri"/>
-                <w:color w:val="000000"/>
+                <w:b/>
+                <w:bCs/>
+                <w:color w:val="FF0000"/>
               </w:rPr>
               <w:t> </w:t>
             </w:r>
@@ -4210,13 +4999,17 @@
             <w:pPr>
               <w:rPr>
                 <w:rFonts w:ascii="Calibri" w:eastAsia="Times New Roman" w:hAnsi="Calibri" w:cs="Calibri"/>
-                <w:color w:val="000000"/>
+                <w:b/>
+                <w:bCs/>
+                <w:color w:val="FF0000"/>
               </w:rPr>
             </w:pPr>
             <w:r>
               <w:rPr>
                 <w:rFonts w:ascii="Calibri" w:eastAsia="Times New Roman" w:hAnsi="Calibri" w:cs="Calibri"/>
-                <w:color w:val="000000"/>
+                <w:b/>
+                <w:bCs/>
+                <w:color w:val="FF0000"/>
               </w:rPr>
               <w:t> </w:t>
             </w:r>
@@ -4292,13 +5085,17 @@
             <w:pPr>
               <w:rPr>
                 <w:rFonts w:ascii="Calibri" w:eastAsia="Times New Roman" w:hAnsi="Calibri" w:cs="Calibri"/>
-                <w:color w:val="000000"/>
+                <w:b/>
+                <w:bCs/>
+                <w:color w:val="FF0000"/>
               </w:rPr>
             </w:pPr>
             <w:r>
               <w:rPr>
                 <w:rFonts w:ascii="Calibri" w:eastAsia="Times New Roman" w:hAnsi="Calibri" w:cs="Calibri"/>
-                <w:color w:val="000000"/>
+                <w:b/>
+                <w:bCs/>
+                <w:color w:val="FF0000"/>
               </w:rPr>
               <w:t> </w:t>
             </w:r>
@@ -4392,13 +5189,17 @@
             <w:pPr>
               <w:rPr>
                 <w:rFonts w:ascii="Calibri" w:eastAsia="Times New Roman" w:hAnsi="Calibri" w:cs="Calibri"/>
-                <w:color w:val="000000"/>
+                <w:b/>
+                <w:bCs/>
+                <w:color w:val="FF0000"/>
               </w:rPr>
             </w:pPr>
             <w:r>
               <w:rPr>
                 <w:rFonts w:ascii="Calibri" w:eastAsia="Times New Roman" w:hAnsi="Calibri" w:cs="Calibri"/>
-                <w:color w:val="000000"/>
+                <w:b/>
+                <w:bCs/>
+                <w:color w:val="FF0000"/>
               </w:rPr>
               <w:t> </w:t>
             </w:r>
@@ -4474,13 +5275,17 @@
             <w:pPr>
               <w:rPr>
                 <w:rFonts w:ascii="Calibri" w:eastAsia="Times New Roman" w:hAnsi="Calibri" w:cs="Calibri"/>
-                <w:color w:val="000000"/>
+                <w:b/>
+                <w:bCs/>
+                <w:color w:val="FF0000"/>
               </w:rPr>
             </w:pPr>
             <w:r>
               <w:rPr>
                 <w:rFonts w:ascii="Calibri" w:eastAsia="Times New Roman" w:hAnsi="Calibri" w:cs="Calibri"/>
-                <w:color w:val="000000"/>
+                <w:b/>
+                <w:bCs/>
+                <w:color w:val="FF0000"/>
               </w:rPr>
               <w:t> </w:t>
             </w:r>
@@ -4574,13 +5379,17 @@
             <w:pPr>
               <w:rPr>
                 <w:rFonts w:ascii="Calibri" w:eastAsia="Times New Roman" w:hAnsi="Calibri" w:cs="Calibri"/>
-                <w:color w:val="000000"/>
+                <w:b/>
+                <w:bCs/>
+                <w:color w:val="FF0000"/>
               </w:rPr>
             </w:pPr>
             <w:r>
               <w:rPr>
                 <w:rFonts w:ascii="Calibri" w:eastAsia="Times New Roman" w:hAnsi="Calibri" w:cs="Calibri"/>
-                <w:color w:val="000000"/>
+                <w:b/>
+                <w:bCs/>
+                <w:color w:val="FF0000"/>
               </w:rPr>
               <w:t> </w:t>
             </w:r>
@@ -4656,13 +5465,17 @@
             <w:pPr>
               <w:rPr>
                 <w:rFonts w:ascii="Calibri" w:eastAsia="Times New Roman" w:hAnsi="Calibri" w:cs="Calibri"/>
-                <w:color w:val="000000"/>
+                <w:b/>
+                <w:bCs/>
+                <w:color w:val="FF0000"/>
               </w:rPr>
             </w:pPr>
             <w:r>
               <w:rPr>
                 <w:rFonts w:ascii="Calibri" w:eastAsia="Times New Roman" w:hAnsi="Calibri" w:cs="Calibri"/>
-                <w:color w:val="000000"/>
+                <w:b/>
+                <w:bCs/>
+                <w:color w:val="FF0000"/>
               </w:rPr>
               <w:t> </w:t>
             </w:r>
@@ -4756,13 +5569,17 @@
             <w:pPr>
               <w:rPr>
                 <w:rFonts w:ascii="Calibri" w:eastAsia="Times New Roman" w:hAnsi="Calibri" w:cs="Calibri"/>
-                <w:color w:val="000000"/>
+                <w:b/>
+                <w:bCs/>
+                <w:color w:val="FF0000"/>
               </w:rPr>
             </w:pPr>
             <w:r>
               <w:rPr>
                 <w:rFonts w:ascii="Calibri" w:eastAsia="Times New Roman" w:hAnsi="Calibri" w:cs="Calibri"/>
-                <w:color w:val="000000"/>
+                <w:b/>
+                <w:bCs/>
+                <w:color w:val="FF0000"/>
               </w:rPr>
               <w:t> </w:t>
             </w:r>
@@ -4838,13 +5655,17 @@
             <w:pPr>
               <w:rPr>
                 <w:rFonts w:ascii="Calibri" w:eastAsia="Times New Roman" w:hAnsi="Calibri" w:cs="Calibri"/>
-                <w:color w:val="000000"/>
+                <w:b/>
+                <w:bCs/>
+                <w:color w:val="FF0000"/>
               </w:rPr>
             </w:pPr>
             <w:r>
               <w:rPr>
                 <w:rFonts w:ascii="Calibri" w:eastAsia="Times New Roman" w:hAnsi="Calibri" w:cs="Calibri"/>
-                <w:color w:val="000000"/>
+                <w:b/>
+                <w:bCs/>
+                <w:color w:val="FF0000"/>
               </w:rPr>
               <w:t> </w:t>
             </w:r>
@@ -4938,13 +5759,17 @@
             <w:pPr>
               <w:rPr>
                 <w:rFonts w:ascii="Calibri" w:eastAsia="Times New Roman" w:hAnsi="Calibri" w:cs="Calibri"/>
-                <w:color w:val="000000"/>
+                <w:b/>
+                <w:bCs/>
+                <w:color w:val="FF0000"/>
               </w:rPr>
             </w:pPr>
             <w:r>
               <w:rPr>
                 <w:rFonts w:ascii="Calibri" w:eastAsia="Times New Roman" w:hAnsi="Calibri" w:cs="Calibri"/>
-                <w:color w:val="000000"/>
+                <w:b/>
+                <w:bCs/>
+                <w:color w:val="FF0000"/>
               </w:rPr>
               <w:t> </w:t>
             </w:r>
@@ -5020,13 +5845,17 @@
             <w:pPr>
               <w:rPr>
                 <w:rFonts w:ascii="Calibri" w:eastAsia="Times New Roman" w:hAnsi="Calibri" w:cs="Calibri"/>
-                <w:color w:val="000000"/>
+                <w:b/>
+                <w:bCs/>
+                <w:color w:val="FF0000"/>
               </w:rPr>
             </w:pPr>
             <w:r>
               <w:rPr>
                 <w:rFonts w:ascii="Calibri" w:eastAsia="Times New Roman" w:hAnsi="Calibri" w:cs="Calibri"/>
-                <w:color w:val="000000"/>
+                <w:b/>
+                <w:bCs/>
+                <w:color w:val="FF0000"/>
               </w:rPr>
               <w:t> </w:t>
             </w:r>
@@ -5120,13 +5949,17 @@
             <w:pPr>
               <w:rPr>
                 <w:rFonts w:ascii="Calibri" w:eastAsia="Times New Roman" w:hAnsi="Calibri" w:cs="Calibri"/>
-                <w:color w:val="000000"/>
+                <w:b/>
+                <w:bCs/>
+                <w:color w:val="FF0000"/>
               </w:rPr>
             </w:pPr>
             <w:r>
               <w:rPr>
                 <w:rFonts w:ascii="Calibri" w:eastAsia="Times New Roman" w:hAnsi="Calibri" w:cs="Calibri"/>
-                <w:color w:val="000000"/>
+                <w:b/>
+                <w:bCs/>
+                <w:color w:val="FF0000"/>
               </w:rPr>
               <w:t> </w:t>
             </w:r>
@@ -5202,13 +6035,17 @@
             <w:pPr>
               <w:rPr>
                 <w:rFonts w:ascii="Calibri" w:eastAsia="Times New Roman" w:hAnsi="Calibri" w:cs="Calibri"/>
-                <w:color w:val="000000"/>
+                <w:b/>
+                <w:bCs/>
+                <w:color w:val="FF0000"/>
               </w:rPr>
             </w:pPr>
             <w:r>
               <w:rPr>
                 <w:rFonts w:ascii="Calibri" w:eastAsia="Times New Roman" w:hAnsi="Calibri" w:cs="Calibri"/>
-                <w:color w:val="000000"/>
+                <w:b/>
+                <w:bCs/>
+                <w:color w:val="FF0000"/>
               </w:rPr>
               <w:t> </w:t>
             </w:r>
@@ -5407,7 +6244,33 @@
         <w:rPr>
           <w:rFonts w:cstheme="minorHAnsi"/>
         </w:rPr>
-        <w:t xml:space="preserve">logical to physical address translations </w:t>
+        <w:t xml:space="preserve">logical </w:t>
+      </w:r>
+      <w:r>
+        <w:rPr>
+          <w:rFonts w:cstheme="minorHAnsi"/>
+        </w:rPr>
+        <w:t>(</w:t>
+      </w:r>
+      <w:proofErr w:type="gramStart"/>
+      <w:r>
+        <w:rPr>
+          <w:rFonts w:cstheme="minorHAnsi"/>
+        </w:rPr>
+        <w:t>i.e.</w:t>
+      </w:r>
+      <w:proofErr w:type="gramEnd"/>
+      <w:r>
+        <w:rPr>
+          <w:rFonts w:cstheme="minorHAnsi"/>
+        </w:rPr>
+        <w:t xml:space="preserve"> virtual) </w:t>
+      </w:r>
+      <w:r>
+        <w:rPr>
+          <w:rFonts w:cstheme="minorHAnsi"/>
+        </w:rPr>
+        <w:t xml:space="preserve">to physical address translations </w:t>
       </w:r>
       <w:r>
         <w:rPr>
@@ -5431,13 +6294,35 @@
         <w:rPr>
           <w:rFonts w:cstheme="minorHAnsi"/>
         </w:rPr>
-        <w:t>. For these translations, assume</w:t>
-      </w:r>
-      <w:r>
-        <w:rPr>
-          <w:rFonts w:cstheme="minorHAnsi"/>
+        <w:t xml:space="preserve">. </w:t>
+      </w:r>
+      <w:r>
+        <w:rPr>
+          <w:rFonts w:cstheme="minorHAnsi"/>
+          <w:b/>
+          <w:bCs/>
+        </w:rPr>
+        <w:t>For these translations, assume</w:t>
+      </w:r>
+      <w:r>
+        <w:rPr>
+          <w:rFonts w:cstheme="minorHAnsi"/>
+          <w:b/>
+          <w:bCs/>
         </w:rPr>
         <w:t xml:space="preserve"> that the virtual memory system uses 1kb pages. </w:t>
+      </w:r>
+      <w:r>
+        <w:rPr>
+          <w:rFonts w:cstheme="minorHAnsi"/>
+        </w:rPr>
+        <w:t xml:space="preserve"> </w:t>
+      </w:r>
+      <w:r>
+        <w:rPr>
+          <w:rFonts w:cstheme="minorHAnsi"/>
+        </w:rPr>
+        <w:t>A few examples are given to help you check your understanding.</w:t>
       </w:r>
     </w:p>
     <w:p>
@@ -6328,13 +7213,17 @@
               <w:jc w:val="center"/>
               <w:rPr>
                 <w:rFonts w:ascii="Calibri" w:eastAsia="Times New Roman" w:hAnsi="Calibri" w:cs="Calibri"/>
-                <w:color w:val="000000"/>
+                <w:b/>
+                <w:bCs/>
+                <w:color w:val="FF0000"/>
               </w:rPr>
             </w:pPr>
             <w:r>
               <w:rPr>
                 <w:rFonts w:ascii="Calibri" w:eastAsia="Times New Roman" w:hAnsi="Calibri" w:cs="Calibri"/>
-                <w:color w:val="000000"/>
+                <w:b/>
+                <w:bCs/>
+                <w:color w:val="FF0000"/>
               </w:rPr>
               <w:t> </w:t>
             </w:r>
@@ -6359,13 +7248,17 @@
               <w:jc w:val="center"/>
               <w:rPr>
                 <w:rFonts w:ascii="Calibri" w:eastAsia="Times New Roman" w:hAnsi="Calibri" w:cs="Calibri"/>
-                <w:color w:val="000000"/>
+                <w:b/>
+                <w:bCs/>
+                <w:color w:val="FF0000"/>
               </w:rPr>
             </w:pPr>
             <w:r>
               <w:rPr>
                 <w:rFonts w:ascii="Calibri" w:eastAsia="Times New Roman" w:hAnsi="Calibri" w:cs="Calibri"/>
-                <w:color w:val="000000"/>
+                <w:b/>
+                <w:bCs/>
+                <w:color w:val="FF0000"/>
               </w:rPr>
               <w:t> </w:t>
             </w:r>
@@ -6390,13 +7283,17 @@
               <w:jc w:val="center"/>
               <w:rPr>
                 <w:rFonts w:ascii="Calibri" w:eastAsia="Times New Roman" w:hAnsi="Calibri" w:cs="Calibri"/>
-                <w:color w:val="000000"/>
+                <w:b/>
+                <w:bCs/>
+                <w:color w:val="FF0000"/>
               </w:rPr>
             </w:pPr>
             <w:r>
               <w:rPr>
                 <w:rFonts w:ascii="Calibri" w:eastAsia="Times New Roman" w:hAnsi="Calibri" w:cs="Calibri"/>
-                <w:color w:val="000000"/>
+                <w:b/>
+                <w:bCs/>
+                <w:color w:val="FF0000"/>
               </w:rPr>
               <w:t> </w:t>
             </w:r>
@@ -6454,7 +7351,6 @@
             <w:shd w:val="clear" w:color="auto" w:fill="auto"/>
             <w:noWrap/>
             <w:vAlign w:val="bottom"/>
-            <w:hideMark/>
           </w:tcPr>
           <w:p>
             <w:pPr>
@@ -6476,6 +7372,166 @@
         <w:tc>
           <w:tcPr>
             <w:tcW w:w="1639" w:type="dxa"/>
+            <w:tcBorders>
+              <w:top w:val="single" w:sz="6" w:space="0" w:color="auto"/>
+              <w:left w:val="single" w:sz="6" w:space="0" w:color="auto"/>
+              <w:bottom w:val="single" w:sz="6" w:space="0" w:color="auto"/>
+              <w:right w:val="single" w:sz="6" w:space="0" w:color="auto"/>
+            </w:tcBorders>
+            <w:shd w:val="clear" w:color="auto" w:fill="auto"/>
+            <w:noWrap/>
+            <w:vAlign w:val="bottom"/>
+          </w:tcPr>
+          <w:p>
+            <w:pPr>
+              <w:jc w:val="center"/>
+              <w:rPr>
+                <w:rFonts w:ascii="Calibri" w:eastAsia="Times New Roman" w:hAnsi="Calibri" w:cs="Calibri"/>
+                <w:color w:val="000000"/>
+              </w:rPr>
+            </w:pPr>
+            <w:r>
+              <w:rPr>
+                <w:rFonts w:ascii="Calibri" w:eastAsia="Times New Roman" w:hAnsi="Calibri" w:cs="Calibri"/>
+                <w:color w:val="000000"/>
+              </w:rPr>
+              <w:t>3/20</w:t>
+            </w:r>
+          </w:p>
+        </w:tc>
+        <w:tc>
+          <w:tcPr>
+            <w:tcW w:w="1440" w:type="dxa"/>
+            <w:tcBorders>
+              <w:top w:val="single" w:sz="6" w:space="0" w:color="auto"/>
+              <w:left w:val="single" w:sz="6" w:space="0" w:color="auto"/>
+              <w:bottom w:val="single" w:sz="6" w:space="0" w:color="auto"/>
+              <w:right w:val="single" w:sz="6" w:space="0" w:color="auto"/>
+            </w:tcBorders>
+            <w:shd w:val="clear" w:color="auto" w:fill="auto"/>
+            <w:noWrap/>
+            <w:vAlign w:val="bottom"/>
+          </w:tcPr>
+          <w:p>
+            <w:pPr>
+              <w:jc w:val="center"/>
+              <w:rPr>
+                <w:rFonts w:ascii="Calibri" w:eastAsia="Times New Roman" w:hAnsi="Calibri" w:cs="Calibri"/>
+                <w:color w:val="000000"/>
+              </w:rPr>
+            </w:pPr>
+            <w:r>
+              <w:rPr>
+                <w:rFonts w:ascii="Calibri" w:eastAsia="Times New Roman" w:hAnsi="Calibri" w:cs="Calibri"/>
+                <w:color w:val="000000"/>
+              </w:rPr>
+              <w:t>3092</w:t>
+            </w:r>
+          </w:p>
+        </w:tc>
+        <w:tc>
+          <w:tcPr>
+            <w:tcW w:w="1710" w:type="dxa"/>
+            <w:tcBorders>
+              <w:top w:val="single" w:sz="6" w:space="0" w:color="auto"/>
+              <w:left w:val="single" w:sz="6" w:space="0" w:color="auto"/>
+              <w:bottom w:val="single" w:sz="6" w:space="0" w:color="auto"/>
+              <w:right w:val="single" w:sz="6" w:space="0" w:color="auto"/>
+            </w:tcBorders>
+            <w:shd w:val="clear" w:color="auto" w:fill="auto"/>
+            <w:noWrap/>
+            <w:vAlign w:val="bottom"/>
+          </w:tcPr>
+          <w:p>
+            <w:pPr>
+              <w:jc w:val="center"/>
+              <w:rPr>
+                <w:rFonts w:ascii="Calibri" w:eastAsia="Times New Roman" w:hAnsi="Calibri" w:cs="Calibri"/>
+                <w:color w:val="000000"/>
+              </w:rPr>
+            </w:pPr>
+            <w:r>
+              <w:rPr>
+                <w:rFonts w:ascii="Calibri" w:eastAsia="Times New Roman" w:hAnsi="Calibri" w:cs="Calibri"/>
+                <w:color w:val="000000"/>
+              </w:rPr>
+              <w:t>2/20</w:t>
+            </w:r>
+          </w:p>
+        </w:tc>
+        <w:tc>
+          <w:tcPr>
+            <w:tcW w:w="1530" w:type="dxa"/>
+            <w:tcBorders>
+              <w:top w:val="single" w:sz="6" w:space="0" w:color="auto"/>
+              <w:left w:val="single" w:sz="6" w:space="0" w:color="auto"/>
+              <w:bottom w:val="single" w:sz="6" w:space="0" w:color="auto"/>
+              <w:right w:val="single" w:sz="6" w:space="0" w:color="auto"/>
+            </w:tcBorders>
+            <w:shd w:val="clear" w:color="auto" w:fill="auto"/>
+            <w:noWrap/>
+            <w:vAlign w:val="bottom"/>
+          </w:tcPr>
+          <w:p>
+            <w:pPr>
+              <w:jc w:val="center"/>
+              <w:rPr>
+                <w:rFonts w:ascii="Calibri" w:eastAsia="Times New Roman" w:hAnsi="Calibri" w:cs="Calibri"/>
+                <w:color w:val="000000"/>
+              </w:rPr>
+            </w:pPr>
+            <w:r>
+              <w:rPr>
+                <w:rFonts w:ascii="Calibri" w:eastAsia="Times New Roman" w:hAnsi="Calibri" w:cs="Calibri"/>
+                <w:color w:val="000000"/>
+              </w:rPr>
+              <w:t>2068</w:t>
+            </w:r>
+          </w:p>
+        </w:tc>
+        <w:tc>
+          <w:tcPr>
+            <w:tcW w:w="1250" w:type="dxa"/>
+            <w:tcBorders>
+              <w:left w:val="single" w:sz="6" w:space="0" w:color="auto"/>
+            </w:tcBorders>
+          </w:tcPr>
+          <w:p>
+            <w:pPr>
+              <w:jc w:val="center"/>
+              <w:rPr>
+                <w:rFonts w:ascii="Calibri" w:eastAsia="Times New Roman" w:hAnsi="Calibri" w:cs="Calibri"/>
+                <w:color w:val="000000"/>
+              </w:rPr>
+            </w:pPr>
+          </w:p>
+        </w:tc>
+      </w:tr>
+      <w:tr>
+        <w:trPr>
+          <w:trHeight w:val="320"/>
+          <w:jc w:val="center"/>
+        </w:trPr>
+        <w:tc>
+          <w:tcPr>
+            <w:tcW w:w="1260" w:type="dxa"/>
+            <w:tcBorders>
+              <w:right w:val="single" w:sz="6" w:space="0" w:color="auto"/>
+            </w:tcBorders>
+          </w:tcPr>
+          <w:p>
+            <w:pPr>
+              <w:jc w:val="center"/>
+              <w:rPr>
+                <w:rFonts w:ascii="Calibri" w:eastAsia="Times New Roman" w:hAnsi="Calibri" w:cs="Calibri"/>
+                <w:color w:val="000000"/>
+              </w:rPr>
+            </w:pPr>
+          </w:p>
+        </w:tc>
+        <w:tc>
+          <w:tcPr>
+            <w:tcW w:w="521" w:type="dxa"/>
             <w:tcBorders>
               <w:top w:val="single" w:sz="6" w:space="0" w:color="auto"/>
               <w:left w:val="single" w:sz="6" w:space="0" w:color="auto"/>
@@ -6500,13 +7556,13 @@
                 <w:rFonts w:ascii="Calibri" w:eastAsia="Times New Roman" w:hAnsi="Calibri" w:cs="Calibri"/>
                 <w:color w:val="000000"/>
               </w:rPr>
-              <w:t>3 / 950</w:t>
+              <w:t>1</w:t>
             </w:r>
           </w:p>
         </w:tc>
         <w:tc>
           <w:tcPr>
-            <w:tcW w:w="1440" w:type="dxa"/>
+            <w:tcW w:w="1639" w:type="dxa"/>
             <w:tcBorders>
               <w:top w:val="single" w:sz="6" w:space="0" w:color="auto"/>
               <w:left w:val="single" w:sz="6" w:space="0" w:color="auto"/>
@@ -6531,13 +7587,13 @@
                 <w:rFonts w:ascii="Calibri" w:eastAsia="Times New Roman" w:hAnsi="Calibri" w:cs="Calibri"/>
                 <w:color w:val="000000"/>
               </w:rPr>
-              <w:t> </w:t>
+              <w:t>3 / 950</w:t>
             </w:r>
           </w:p>
         </w:tc>
         <w:tc>
           <w:tcPr>
-            <w:tcW w:w="1710" w:type="dxa"/>
+            <w:tcW w:w="1440" w:type="dxa"/>
             <w:tcBorders>
               <w:top w:val="single" w:sz="6" w:space="0" w:color="auto"/>
               <w:left w:val="single" w:sz="6" w:space="0" w:color="auto"/>
@@ -6554,13 +7610,17 @@
               <w:jc w:val="center"/>
               <w:rPr>
                 <w:rFonts w:ascii="Calibri" w:eastAsia="Times New Roman" w:hAnsi="Calibri" w:cs="Calibri"/>
-                <w:color w:val="000000"/>
+                <w:b/>
+                <w:bCs/>
+                <w:color w:val="FF0000"/>
               </w:rPr>
             </w:pPr>
             <w:r>
               <w:rPr>
                 <w:rFonts w:ascii="Calibri" w:eastAsia="Times New Roman" w:hAnsi="Calibri" w:cs="Calibri"/>
-                <w:color w:val="000000"/>
+                <w:b/>
+                <w:bCs/>
+                <w:color w:val="FF0000"/>
               </w:rPr>
               <w:t> </w:t>
             </w:r>
@@ -6568,7 +7628,7 @@
         </w:tc>
         <w:tc>
           <w:tcPr>
-            <w:tcW w:w="1530" w:type="dxa"/>
+            <w:tcW w:w="1710" w:type="dxa"/>
             <w:tcBorders>
               <w:top w:val="single" w:sz="6" w:space="0" w:color="auto"/>
               <w:left w:val="single" w:sz="6" w:space="0" w:color="auto"/>
@@ -6585,13 +7645,52 @@
               <w:jc w:val="center"/>
               <w:rPr>
                 <w:rFonts w:ascii="Calibri" w:eastAsia="Times New Roman" w:hAnsi="Calibri" w:cs="Calibri"/>
-                <w:color w:val="000000"/>
+                <w:b/>
+                <w:bCs/>
+                <w:color w:val="FF0000"/>
               </w:rPr>
             </w:pPr>
             <w:r>
               <w:rPr>
                 <w:rFonts w:ascii="Calibri" w:eastAsia="Times New Roman" w:hAnsi="Calibri" w:cs="Calibri"/>
-                <w:color w:val="000000"/>
+                <w:b/>
+                <w:bCs/>
+                <w:color w:val="FF0000"/>
+              </w:rPr>
+              <w:t> </w:t>
+            </w:r>
+          </w:p>
+        </w:tc>
+        <w:tc>
+          <w:tcPr>
+            <w:tcW w:w="1530" w:type="dxa"/>
+            <w:tcBorders>
+              <w:top w:val="single" w:sz="6" w:space="0" w:color="auto"/>
+              <w:left w:val="single" w:sz="6" w:space="0" w:color="auto"/>
+              <w:bottom w:val="single" w:sz="6" w:space="0" w:color="auto"/>
+              <w:right w:val="single" w:sz="6" w:space="0" w:color="auto"/>
+            </w:tcBorders>
+            <w:shd w:val="clear" w:color="auto" w:fill="auto"/>
+            <w:noWrap/>
+            <w:vAlign w:val="bottom"/>
+            <w:hideMark/>
+          </w:tcPr>
+          <w:p>
+            <w:pPr>
+              <w:jc w:val="center"/>
+              <w:rPr>
+                <w:rFonts w:ascii="Calibri" w:eastAsia="Times New Roman" w:hAnsi="Calibri" w:cs="Calibri"/>
+                <w:b/>
+                <w:bCs/>
+                <w:color w:val="FF0000"/>
+              </w:rPr>
+            </w:pPr>
+            <w:r>
+              <w:rPr>
+                <w:rFonts w:ascii="Calibri" w:eastAsia="Times New Roman" w:hAnsi="Calibri" w:cs="Calibri"/>
+                <w:b/>
+                <w:bCs/>
+                <w:color w:val="FF0000"/>
               </w:rPr>
               <w:t> </w:t>
             </w:r>
@@ -6718,13 +7817,17 @@
               <w:jc w:val="center"/>
               <w:rPr>
                 <w:rFonts w:ascii="Calibri" w:eastAsia="Times New Roman" w:hAnsi="Calibri" w:cs="Calibri"/>
-                <w:color w:val="000000"/>
+                <w:b/>
+                <w:bCs/>
+                <w:color w:val="FF0000"/>
               </w:rPr>
             </w:pPr>
             <w:r>
               <w:rPr>
                 <w:rFonts w:ascii="Calibri" w:eastAsia="Times New Roman" w:hAnsi="Calibri" w:cs="Calibri"/>
-                <w:color w:val="000000"/>
+                <w:b/>
+                <w:bCs/>
+                <w:color w:val="FF0000"/>
               </w:rPr>
               <w:t> </w:t>
             </w:r>
@@ -6749,13 +7852,17 @@
               <w:jc w:val="center"/>
               <w:rPr>
                 <w:rFonts w:ascii="Calibri" w:eastAsia="Times New Roman" w:hAnsi="Calibri" w:cs="Calibri"/>
-                <w:color w:val="000000"/>
+                <w:b/>
+                <w:bCs/>
+                <w:color w:val="FF0000"/>
               </w:rPr>
             </w:pPr>
             <w:r>
               <w:rPr>
                 <w:rFonts w:ascii="Calibri" w:eastAsia="Times New Roman" w:hAnsi="Calibri" w:cs="Calibri"/>
-                <w:color w:val="000000"/>
+                <w:b/>
+                <w:bCs/>
+                <w:color w:val="FF0000"/>
               </w:rPr>
               <w:t> </w:t>
             </w:r>
@@ -6780,13 +7887,17 @@
               <w:jc w:val="center"/>
               <w:rPr>
                 <w:rFonts w:ascii="Calibri" w:eastAsia="Times New Roman" w:hAnsi="Calibri" w:cs="Calibri"/>
-                <w:color w:val="000000"/>
+                <w:b/>
+                <w:bCs/>
+                <w:color w:val="FF0000"/>
               </w:rPr>
             </w:pPr>
             <w:r>
               <w:rPr>
                 <w:rFonts w:ascii="Calibri" w:eastAsia="Times New Roman" w:hAnsi="Calibri" w:cs="Calibri"/>
-                <w:color w:val="000000"/>
+                <w:b/>
+                <w:bCs/>
+                <w:color w:val="FF0000"/>
               </w:rPr>
               <w:t> </w:t>
             </w:r>
@@ -6818,6 +7929,9 @@
         <w:tc>
           <w:tcPr>
             <w:tcW w:w="1260" w:type="dxa"/>
+            <w:tcBorders>
+              <w:right w:val="single" w:sz="6" w:space="0" w:color="auto"/>
+            </w:tcBorders>
           </w:tcPr>
           <w:p>
             <w:pPr>
@@ -6834,6 +7948,9 @@
             <w:tcW w:w="521" w:type="dxa"/>
             <w:tcBorders>
               <w:top w:val="single" w:sz="6" w:space="0" w:color="auto"/>
+              <w:left w:val="single" w:sz="6" w:space="0" w:color="auto"/>
+              <w:bottom w:val="single" w:sz="6" w:space="0" w:color="auto"/>
+              <w:right w:val="single" w:sz="6" w:space="0" w:color="auto"/>
             </w:tcBorders>
             <w:shd w:val="clear" w:color="auto" w:fill="auto"/>
             <w:noWrap/>
@@ -6847,6 +7964,13 @@
                 <w:color w:val="000000"/>
               </w:rPr>
             </w:pPr>
+            <w:r>
+              <w:rPr>
+                <w:rFonts w:ascii="Calibri" w:eastAsia="Times New Roman" w:hAnsi="Calibri" w:cs="Calibri"/>
+                <w:color w:val="000000"/>
+              </w:rPr>
+              <w:t>2</w:t>
+            </w:r>
           </w:p>
         </w:tc>
         <w:tc>
@@ -6854,6 +7978,9 @@
             <w:tcW w:w="1639" w:type="dxa"/>
             <w:tcBorders>
               <w:top w:val="single" w:sz="6" w:space="0" w:color="auto"/>
+              <w:left w:val="single" w:sz="6" w:space="0" w:color="auto"/>
+              <w:bottom w:val="single" w:sz="6" w:space="0" w:color="auto"/>
+              <w:right w:val="single" w:sz="6" w:space="0" w:color="auto"/>
             </w:tcBorders>
             <w:shd w:val="clear" w:color="auto" w:fill="auto"/>
             <w:noWrap/>
@@ -6867,6 +7994,13 @@
                 <w:color w:val="000000"/>
               </w:rPr>
             </w:pPr>
+            <w:r>
+              <w:rPr>
+                <w:rFonts w:ascii="Calibri" w:eastAsia="Times New Roman" w:hAnsi="Calibri" w:cs="Calibri"/>
+                <w:color w:val="000000"/>
+              </w:rPr>
+              <w:t>10/1012</w:t>
+            </w:r>
           </w:p>
         </w:tc>
         <w:tc>
@@ -6874,6 +8008,9 @@
             <w:tcW w:w="1440" w:type="dxa"/>
             <w:tcBorders>
               <w:top w:val="single" w:sz="6" w:space="0" w:color="auto"/>
+              <w:left w:val="single" w:sz="6" w:space="0" w:color="auto"/>
+              <w:bottom w:val="single" w:sz="6" w:space="0" w:color="auto"/>
+              <w:right w:val="single" w:sz="6" w:space="0" w:color="auto"/>
             </w:tcBorders>
             <w:shd w:val="clear" w:color="auto" w:fill="auto"/>
             <w:noWrap/>
@@ -6884,7 +8021,9 @@
               <w:jc w:val="center"/>
               <w:rPr>
                 <w:rFonts w:ascii="Calibri" w:eastAsia="Times New Roman" w:hAnsi="Calibri" w:cs="Calibri"/>
-                <w:color w:val="000000"/>
+                <w:b/>
+                <w:bCs/>
+                <w:color w:val="FF0000"/>
               </w:rPr>
             </w:pPr>
           </w:p>
@@ -6894,6 +8033,9 @@
             <w:tcW w:w="1710" w:type="dxa"/>
             <w:tcBorders>
               <w:top w:val="single" w:sz="6" w:space="0" w:color="auto"/>
+              <w:left w:val="single" w:sz="6" w:space="0" w:color="auto"/>
+              <w:bottom w:val="single" w:sz="6" w:space="0" w:color="auto"/>
+              <w:right w:val="single" w:sz="6" w:space="0" w:color="auto"/>
             </w:tcBorders>
             <w:shd w:val="clear" w:color="auto" w:fill="auto"/>
             <w:noWrap/>
@@ -6904,7 +8046,9 @@
               <w:jc w:val="center"/>
               <w:rPr>
                 <w:rFonts w:ascii="Calibri" w:eastAsia="Times New Roman" w:hAnsi="Calibri" w:cs="Calibri"/>
-                <w:color w:val="000000"/>
+                <w:b/>
+                <w:bCs/>
+                <w:color w:val="FF0000"/>
               </w:rPr>
             </w:pPr>
           </w:p>
@@ -6914,6 +8058,9 @@
             <w:tcW w:w="1530" w:type="dxa"/>
             <w:tcBorders>
               <w:top w:val="single" w:sz="6" w:space="0" w:color="auto"/>
+              <w:left w:val="single" w:sz="6" w:space="0" w:color="auto"/>
+              <w:bottom w:val="single" w:sz="6" w:space="0" w:color="auto"/>
+              <w:right w:val="single" w:sz="6" w:space="0" w:color="auto"/>
             </w:tcBorders>
             <w:shd w:val="clear" w:color="auto" w:fill="auto"/>
             <w:noWrap/>
@@ -6924,6 +8071,145 @@
               <w:jc w:val="center"/>
               <w:rPr>
                 <w:rFonts w:ascii="Calibri" w:eastAsia="Times New Roman" w:hAnsi="Calibri" w:cs="Calibri"/>
+                <w:b/>
+                <w:bCs/>
+                <w:color w:val="FF0000"/>
+              </w:rPr>
+            </w:pPr>
+          </w:p>
+        </w:tc>
+        <w:tc>
+          <w:tcPr>
+            <w:tcW w:w="1250" w:type="dxa"/>
+            <w:tcBorders>
+              <w:left w:val="single" w:sz="6" w:space="0" w:color="auto"/>
+            </w:tcBorders>
+          </w:tcPr>
+          <w:p>
+            <w:pPr>
+              <w:jc w:val="center"/>
+              <w:rPr>
+                <w:rFonts w:ascii="Calibri" w:eastAsia="Times New Roman" w:hAnsi="Calibri" w:cs="Calibri"/>
+                <w:color w:val="000000"/>
+              </w:rPr>
+            </w:pPr>
+          </w:p>
+        </w:tc>
+      </w:tr>
+      <w:tr>
+        <w:trPr>
+          <w:trHeight w:val="340"/>
+          <w:jc w:val="center"/>
+        </w:trPr>
+        <w:tc>
+          <w:tcPr>
+            <w:tcW w:w="1260" w:type="dxa"/>
+          </w:tcPr>
+          <w:p>
+            <w:pPr>
+              <w:jc w:val="center"/>
+              <w:rPr>
+                <w:rFonts w:ascii="Calibri" w:eastAsia="Times New Roman" w:hAnsi="Calibri" w:cs="Calibri"/>
+                <w:color w:val="000000"/>
+              </w:rPr>
+            </w:pPr>
+          </w:p>
+        </w:tc>
+        <w:tc>
+          <w:tcPr>
+            <w:tcW w:w="521" w:type="dxa"/>
+            <w:tcBorders>
+              <w:top w:val="single" w:sz="6" w:space="0" w:color="auto"/>
+            </w:tcBorders>
+            <w:shd w:val="clear" w:color="auto" w:fill="auto"/>
+            <w:noWrap/>
+            <w:vAlign w:val="bottom"/>
+          </w:tcPr>
+          <w:p>
+            <w:pPr>
+              <w:jc w:val="center"/>
+              <w:rPr>
+                <w:rFonts w:ascii="Calibri" w:eastAsia="Times New Roman" w:hAnsi="Calibri" w:cs="Calibri"/>
+                <w:color w:val="000000"/>
+              </w:rPr>
+            </w:pPr>
+          </w:p>
+        </w:tc>
+        <w:tc>
+          <w:tcPr>
+            <w:tcW w:w="1639" w:type="dxa"/>
+            <w:tcBorders>
+              <w:top w:val="single" w:sz="6" w:space="0" w:color="auto"/>
+            </w:tcBorders>
+            <w:shd w:val="clear" w:color="auto" w:fill="auto"/>
+            <w:noWrap/>
+            <w:vAlign w:val="bottom"/>
+          </w:tcPr>
+          <w:p>
+            <w:pPr>
+              <w:jc w:val="center"/>
+              <w:rPr>
+                <w:rFonts w:ascii="Calibri" w:eastAsia="Times New Roman" w:hAnsi="Calibri" w:cs="Calibri"/>
+                <w:color w:val="000000"/>
+              </w:rPr>
+            </w:pPr>
+          </w:p>
+        </w:tc>
+        <w:tc>
+          <w:tcPr>
+            <w:tcW w:w="1440" w:type="dxa"/>
+            <w:tcBorders>
+              <w:top w:val="single" w:sz="6" w:space="0" w:color="auto"/>
+            </w:tcBorders>
+            <w:shd w:val="clear" w:color="auto" w:fill="auto"/>
+            <w:noWrap/>
+            <w:vAlign w:val="bottom"/>
+          </w:tcPr>
+          <w:p>
+            <w:pPr>
+              <w:jc w:val="center"/>
+              <w:rPr>
+                <w:rFonts w:ascii="Calibri" w:eastAsia="Times New Roman" w:hAnsi="Calibri" w:cs="Calibri"/>
+                <w:color w:val="000000"/>
+              </w:rPr>
+            </w:pPr>
+          </w:p>
+        </w:tc>
+        <w:tc>
+          <w:tcPr>
+            <w:tcW w:w="1710" w:type="dxa"/>
+            <w:tcBorders>
+              <w:top w:val="single" w:sz="6" w:space="0" w:color="auto"/>
+            </w:tcBorders>
+            <w:shd w:val="clear" w:color="auto" w:fill="auto"/>
+            <w:noWrap/>
+            <w:vAlign w:val="bottom"/>
+          </w:tcPr>
+          <w:p>
+            <w:pPr>
+              <w:jc w:val="center"/>
+              <w:rPr>
+                <w:rFonts w:ascii="Calibri" w:eastAsia="Times New Roman" w:hAnsi="Calibri" w:cs="Calibri"/>
+                <w:color w:val="000000"/>
+              </w:rPr>
+            </w:pPr>
+          </w:p>
+        </w:tc>
+        <w:tc>
+          <w:tcPr>
+            <w:tcW w:w="1530" w:type="dxa"/>
+            <w:tcBorders>
+              <w:top w:val="single" w:sz="6" w:space="0" w:color="auto"/>
+            </w:tcBorders>
+            <w:shd w:val="clear" w:color="auto" w:fill="auto"/>
+            <w:noWrap/>
+            <w:vAlign w:val="bottom"/>
+          </w:tcPr>
+          <w:p>
+            <w:pPr>
+              <w:jc w:val="center"/>
+              <w:rPr>
+                <w:rFonts w:ascii="Calibri" w:eastAsia="Times New Roman" w:hAnsi="Calibri" w:cs="Calibri"/>
                 <w:color w:val="000000"/>
               </w:rPr>
             </w:pPr>
@@ -6955,15 +8241,15 @@
     </w:p>
     <w:p>
       <w:pPr>
-        <w:rPr>
-          <w:rFonts w:cstheme="minorHAnsi"/>
-        </w:rPr>
-      </w:pPr>
-      <w:r>
-        <w:rPr>
-          <w:rFonts w:cstheme="minorHAnsi"/>
-        </w:rPr>
-        <w:tab/>
+        <w:ind w:left="360"/>
+        <w:rPr>
+          <w:rFonts w:cstheme="minorHAnsi"/>
+        </w:rPr>
+      </w:pPr>
+      <w:r>
+        <w:rPr>
+          <w:rFonts w:cstheme="minorHAnsi"/>
+        </w:rPr>
         <w:t>c. Give a log</w:t>
       </w:r>
       <w:r>
@@ -6976,7 +8262,33 @@
         <w:rPr>
           <w:rFonts w:cstheme="minorHAnsi"/>
         </w:rPr>
-        <w:t xml:space="preserve"> address as a</w:t>
+        <w:t xml:space="preserve"> </w:t>
+      </w:r>
+      <w:r>
+        <w:rPr>
+          <w:rFonts w:cstheme="minorHAnsi"/>
+        </w:rPr>
+        <w:t>(</w:t>
+      </w:r>
+      <w:proofErr w:type="gramStart"/>
+      <w:r>
+        <w:rPr>
+          <w:rFonts w:cstheme="minorHAnsi"/>
+        </w:rPr>
+        <w:t>i.e.</w:t>
+      </w:r>
+      <w:proofErr w:type="gramEnd"/>
+      <w:r>
+        <w:rPr>
+          <w:rFonts w:cstheme="minorHAnsi"/>
+        </w:rPr>
+        <w:t xml:space="preserve"> virtual) </w:t>
+      </w:r>
+      <w:r>
+        <w:rPr>
+          <w:rFonts w:cstheme="minorHAnsi"/>
+        </w:rPr>
+        <w:t>address as a</w:t>
       </w:r>
       <w:r>
         <w:rPr>
@@ -7283,6 +8595,9 @@
             <w:pPr>
               <w:rPr>
                 <w:rFonts w:cstheme="minorHAnsi"/>
+                <w:b/>
+                <w:bCs/>
+                <w:color w:val="FF0000"/>
               </w:rPr>
             </w:pPr>
           </w:p>
@@ -7301,6 +8616,9 @@
             <w:pPr>
               <w:rPr>
                 <w:rFonts w:cstheme="minorHAnsi"/>
+                <w:b/>
+                <w:bCs/>
+                <w:color w:val="FF0000"/>
               </w:rPr>
             </w:pPr>
           </w:p>
@@ -7375,6 +8693,9 @@
             <w:pPr>
               <w:rPr>
                 <w:rFonts w:cstheme="minorHAnsi"/>
+                <w:b/>
+                <w:bCs/>
+                <w:color w:val="FF0000"/>
               </w:rPr>
             </w:pPr>
           </w:p>
@@ -7393,6 +8714,9 @@
             <w:pPr>
               <w:rPr>
                 <w:rFonts w:cstheme="minorHAnsi"/>
+                <w:b/>
+                <w:bCs/>
+                <w:color w:val="FF0000"/>
               </w:rPr>
             </w:pPr>
           </w:p>
@@ -7467,6 +8791,9 @@
             <w:pPr>
               <w:rPr>
                 <w:rFonts w:cstheme="minorHAnsi"/>
+                <w:b/>
+                <w:bCs/>
+                <w:color w:val="FF0000"/>
               </w:rPr>
             </w:pPr>
           </w:p>
@@ -7485,6 +8812,9 @@
             <w:pPr>
               <w:rPr>
                 <w:rFonts w:cstheme="minorHAnsi"/>
+                <w:b/>
+                <w:bCs/>
+                <w:color w:val="FF0000"/>
               </w:rPr>
             </w:pPr>
           </w:p>
@@ -7559,6 +8889,9 @@
             <w:pPr>
               <w:rPr>
                 <w:rFonts w:cstheme="minorHAnsi"/>
+                <w:b/>
+                <w:bCs/>
+                <w:color w:val="FF0000"/>
               </w:rPr>
             </w:pPr>
           </w:p>
@@ -7577,6 +8910,9 @@
             <w:pPr>
               <w:rPr>
                 <w:rFonts w:cstheme="minorHAnsi"/>
+                <w:b/>
+                <w:bCs/>
+                <w:color w:val="FF0000"/>
               </w:rPr>
             </w:pPr>
           </w:p>
@@ -7925,7 +9261,6 @@
         <w:rPr>
           <w:rFonts w:cstheme="minorHAnsi"/>
         </w:rPr>
-        <w:lastRenderedPageBreak/>
         <w:t>a. Fill in the cells in table below with the terms listed to indicate what corresponds to the physical and virtual memory in the library metaphor and in an actual computer system.</w:t>
       </w:r>
     </w:p>
@@ -8567,7 +9902,25 @@
         <w:rPr>
           <w:rFonts w:cstheme="minorHAnsi"/>
         </w:rPr>
-        <w:t>d. Briefly explain why it takes longer to access information stored in the virtual memory than in the physical memory on a computing system.</w:t>
+        <w:t>d. Briefly explain why it takes longer to access information stored in the virtual memory than in the physical memory on a</w:t>
+      </w:r>
+      <w:r>
+        <w:rPr>
+          <w:rFonts w:cstheme="minorHAnsi"/>
+        </w:rPr>
+        <w:t>n actual</w:t>
+      </w:r>
+      <w:r>
+        <w:rPr>
+          <w:rFonts w:cstheme="minorHAnsi"/>
+        </w:rPr>
+        <w:t xml:space="preserve"> computing system.</w:t>
+      </w:r>
+      <w:r>
+        <w:rPr>
+          <w:rFonts w:cstheme="minorHAnsi"/>
+        </w:rPr>
+        <w:t xml:space="preserve">  Hint: Use things you know about the memory hierarchy from the Machine Abstractions unit.</w:t>
       </w:r>
     </w:p>
     <w:p>
@@ -8614,7 +9967,19 @@
         <w:rPr>
           <w:rFonts w:cstheme="minorHAnsi"/>
         </w:rPr>
-        <w:t xml:space="preserve">. You may have heard the advice that if your system is getting slow adding more RAM will make it faster.  This is almost entirely due to the functioning of the virtual memory system and the page fault rate.  This question explores that a little further. </w:t>
+        <w:t xml:space="preserve">. </w:t>
+      </w:r>
+      <w:r>
+        <w:rPr>
+          <w:rFonts w:cstheme="minorHAnsi"/>
+        </w:rPr>
+        <w:t xml:space="preserve">Have you ever noticed that when you have lots of programs open on your computer it sometimes takes a long time for a program to respond when you switch from one program to another? </w:t>
+      </w:r>
+      <w:r>
+        <w:rPr>
+          <w:rFonts w:cstheme="minorHAnsi"/>
+        </w:rPr>
+        <w:t xml:space="preserve">This is almost entirely due to the functioning of the virtual memory system and the page fault rate.  This question explores that a little further. </w:t>
       </w:r>
     </w:p>
     <w:p>
@@ -8682,19 +10047,43 @@
         </w:rPr>
         <w:t xml:space="preserve">Imagine that there are 5 user processes running.  At any given </w:t>
       </w:r>
+      <w:r>
+        <w:rPr>
+          <w:rFonts w:cstheme="minorHAnsi"/>
+        </w:rPr>
+        <w:t>time,</w:t>
+      </w:r>
+      <w:r>
+        <w:rPr>
+          <w:rFonts w:cstheme="minorHAnsi"/>
+        </w:rPr>
+        <w:t xml:space="preserve"> some of the pages of each of these processes will be in the physical memory, and the remaining ones will be on the disk</w:t>
+      </w:r>
+      <w:r>
+        <w:rPr>
+          <w:rFonts w:cstheme="minorHAnsi"/>
+        </w:rPr>
+        <w:t xml:space="preserve"> (</w:t>
+      </w:r>
       <w:proofErr w:type="gramStart"/>
       <w:r>
         <w:rPr>
           <w:rFonts w:cstheme="minorHAnsi"/>
         </w:rPr>
-        <w:t>time</w:t>
+        <w:t>i.e.</w:t>
       </w:r>
       <w:proofErr w:type="gramEnd"/>
       <w:r>
         <w:rPr>
           <w:rFonts w:cstheme="minorHAnsi"/>
         </w:rPr>
-        <w:t xml:space="preserve"> some of the pages of each of these processes will be in the physical memory, and the remaining ones will be on the disk.  Now imagine that we launch 5 more user processes, for a total of 10 running processes.  W</w:t>
+        <w:t xml:space="preserve"> in virtual memory)</w:t>
+      </w:r>
+      <w:r>
+        <w:rPr>
+          <w:rFonts w:cstheme="minorHAnsi"/>
+        </w:rPr>
+        <w:t>.  Now imagine that we launch 5 more user processes, for a total of 10 running processes.  W</w:t>
       </w:r>
       <w:r>
         <w:rPr>
@@ -8899,7 +10288,7 @@
         <w:rPr>
           <w:rFonts w:cstheme="minorHAnsi"/>
         </w:rPr>
-        <w:t>does</w:t>
+        <w:t>will</w:t>
       </w:r>
       <w:r>
         <w:rPr>
@@ -8959,7 +10348,25 @@
         <w:rPr>
           <w:rFonts w:cstheme="minorHAnsi"/>
         </w:rPr>
-        <w:t>d. Based on your answers to parts a-c, briefly explain why adding more physical memory (RAM) to a system that uses a paged virtual memory system can greatly improve its performance?</w:t>
+        <w:t xml:space="preserve">d. </w:t>
+      </w:r>
+      <w:r>
+        <w:rPr>
+          <w:rFonts w:cstheme="minorHAnsi"/>
+        </w:rPr>
+        <w:t xml:space="preserve">The most common advice for improving your system performance when it becomes slow is to quit some programs.  The second most common advice is to </w:t>
+      </w:r>
+      <w:r>
+        <w:rPr>
+          <w:rFonts w:cstheme="minorHAnsi"/>
+        </w:rPr>
+        <w:t xml:space="preserve">add more RAM.  </w:t>
+      </w:r>
+      <w:r>
+        <w:rPr>
+          <w:rFonts w:cstheme="minorHAnsi"/>
+        </w:rPr>
+        <w:t>Based on your answers to parts a-c, briefly explain why adding more physical memory (RAM) to a system that uses a paged virtual memory system can greatly improve its performance?</w:t>
       </w:r>
     </w:p>
     <w:p>
@@ -9000,6 +10407,7 @@
         <w:rPr>
           <w:rFonts w:cstheme="minorHAnsi"/>
         </w:rPr>
+        <w:lastRenderedPageBreak/>
         <w:t>7</w:t>
       </w:r>
       <w:r>
@@ -9298,7 +10706,21 @@
             <w:rStyle w:val="Hyperlink"/>
             <w:rFonts w:cstheme="minorHAnsi"/>
           </w:rPr>
-          <w:t>https://repl.it/@braughtg/SegFault</w:t>
+          <w:t>https://repl.it/</w:t>
+        </w:r>
+        <w:r>
+          <w:rPr>
+            <w:rStyle w:val="Hyperlink"/>
+            <w:rFonts w:cstheme="minorHAnsi"/>
+          </w:rPr>
+          <w:t>@</w:t>
+        </w:r>
+        <w:r>
+          <w:rPr>
+            <w:rStyle w:val="Hyperlink"/>
+            <w:rFonts w:cstheme="minorHAnsi"/>
+          </w:rPr>
+          <w:t>braughtg/SegFault</w:t>
         </w:r>
       </w:hyperlink>
       <w:r>
@@ -9326,7 +10748,27 @@
         <w:rPr>
           <w:rFonts w:cstheme="minorHAnsi"/>
         </w:rPr>
-        <w:t>a. What happens</w:t>
+        <w:t xml:space="preserve">a. </w:t>
+      </w:r>
+      <w:r>
+        <w:rPr>
+          <w:rFonts w:cstheme="minorHAnsi"/>
+        </w:rPr>
+        <w:t xml:space="preserve">When you run this program the final array access will generate a </w:t>
+      </w:r>
+      <w:r>
+        <w:rPr>
+          <w:rFonts w:cstheme="minorHAnsi"/>
+          <w:i/>
+          <w:iCs/>
+        </w:rPr>
+        <w:t>Segmentation Fault</w:t>
+      </w:r>
+      <w:r>
+        <w:rPr>
+          <w:rFonts w:cstheme="minorHAnsi"/>
+        </w:rPr>
+        <w:t>.</w:t>
       </w:r>
       <w:r>
         <w:rPr>
@@ -9338,25 +10780,7 @@
         <w:rPr>
           <w:rFonts w:cstheme="minorHAnsi"/>
         </w:rPr>
-        <w:t xml:space="preserve">when </w:t>
-      </w:r>
-      <w:r>
-        <w:rPr>
-          <w:rFonts w:cstheme="minorHAnsi"/>
-        </w:rPr>
-        <w:t>you run this program</w:t>
-      </w:r>
-      <w:r>
-        <w:rPr>
-          <w:rFonts w:cstheme="minorHAnsi"/>
-        </w:rPr>
-        <w:t>?</w:t>
-      </w:r>
-      <w:r>
-        <w:rPr>
-          <w:rFonts w:cstheme="minorHAnsi"/>
-        </w:rPr>
-        <w:t xml:space="preserve"> Briefly explain why that happened in terms of the process’ memory.</w:t>
+        <w:t>Review the class slides and then in a sentence of your own words, describe what causes a segmentation fault?</w:t>
       </w:r>
     </w:p>
     <w:p>
@@ -9398,7 +10822,97 @@
         <w:rPr>
           <w:rFonts w:cstheme="minorHAnsi"/>
         </w:rPr>
-        <w:t>c</w:t>
+        <w:t xml:space="preserve">b. Use the concepts of </w:t>
+      </w:r>
+      <w:r>
+        <w:rPr>
+          <w:rFonts w:cstheme="minorHAnsi"/>
+        </w:rPr>
+        <w:t>logical and physical memory</w:t>
+      </w:r>
+      <w:r>
+        <w:rPr>
+          <w:rFonts w:cstheme="minorHAnsi"/>
+        </w:rPr>
+        <w:t xml:space="preserve"> to </w:t>
+      </w:r>
+      <w:r>
+        <w:rPr>
+          <w:rFonts w:cstheme="minorHAnsi"/>
+        </w:rPr>
+        <w:t>explain</w:t>
+      </w:r>
+      <w:r>
+        <w:rPr>
+          <w:rFonts w:cstheme="minorHAnsi"/>
+        </w:rPr>
+        <w:t xml:space="preserve"> in a few sentences of your own words</w:t>
+      </w:r>
+      <w:r>
+        <w:rPr>
+          <w:rFonts w:cstheme="minorHAnsi"/>
+        </w:rPr>
+        <w:t xml:space="preserve"> </w:t>
+      </w:r>
+      <w:r>
+        <w:rPr>
+          <w:rFonts w:cstheme="minorHAnsi"/>
+        </w:rPr>
+        <w:t xml:space="preserve">why </w:t>
+      </w:r>
+      <w:r>
+        <w:rPr>
+          <w:rFonts w:cstheme="minorHAnsi"/>
+        </w:rPr>
+        <w:t>this specific program caused a segmentation fault</w:t>
+      </w:r>
+      <w:r>
+        <w:rPr>
+          <w:rFonts w:cstheme="minorHAnsi"/>
+        </w:rPr>
+        <w:t>.</w:t>
+      </w:r>
+    </w:p>
+    <w:p>
+      <w:pPr>
+        <w:rPr>
+          <w:rFonts w:cstheme="minorHAnsi"/>
+        </w:rPr>
+      </w:pPr>
+    </w:p>
+    <w:p>
+      <w:pPr>
+        <w:pBdr>
+          <w:top w:val="thinThickThinSmallGap" w:sz="24" w:space="4" w:color="0070C0"/>
+          <w:left w:val="thinThickThinSmallGap" w:sz="24" w:space="4" w:color="0070C0"/>
+          <w:bottom w:val="thinThickThinSmallGap" w:sz="24" w:space="4" w:color="0070C0"/>
+          <w:right w:val="thinThickThinSmallGap" w:sz="24" w:space="4" w:color="0070C0"/>
+        </w:pBdr>
+        <w:ind w:left="360"/>
+        <w:rPr>
+          <w:rFonts w:cstheme="minorHAnsi"/>
+        </w:rPr>
+      </w:pPr>
+    </w:p>
+    <w:p>
+      <w:pPr>
+        <w:rPr>
+          <w:rFonts w:cstheme="minorHAnsi"/>
+        </w:rPr>
+      </w:pPr>
+    </w:p>
+    <w:p>
+      <w:pPr>
+        <w:ind w:left="360"/>
+        <w:rPr>
+          <w:rFonts w:cstheme="minorHAnsi"/>
+        </w:rPr>
+      </w:pPr>
+      <w:r>
+        <w:rPr>
+          <w:rFonts w:cstheme="minorHAnsi"/>
+        </w:rPr>
+        <w:t>b</w:t>
       </w:r>
       <w:r>
         <w:rPr>
@@ -9436,7 +10950,13 @@
         <w:rPr>
           <w:rFonts w:cstheme="minorHAnsi"/>
         </w:rPr>
-        <w:t>it to</w:t>
+        <w:t>the program</w:t>
+      </w:r>
+      <w:r>
+        <w:rPr>
+          <w:rFonts w:cstheme="minorHAnsi"/>
+        </w:rPr>
+        <w:t xml:space="preserve"> to</w:t>
       </w:r>
       <w:r>
         <w:rPr>
@@ -9485,6 +11005,38 @@
           <w:rFonts w:cstheme="minorHAnsi"/>
         </w:rPr>
         <w:t xml:space="preserve"> </w:t>
+      </w:r>
+      <w:r>
+        <w:rPr>
+          <w:rFonts w:cstheme="minorHAnsi"/>
+        </w:rPr>
+        <w:t xml:space="preserve">Hint: If the last statement causes a segmentation </w:t>
+      </w:r>
+      <w:proofErr w:type="gramStart"/>
+      <w:r>
+        <w:rPr>
+          <w:rFonts w:cstheme="minorHAnsi"/>
+        </w:rPr>
+        <w:t>fault</w:t>
+      </w:r>
+      <w:proofErr w:type="gramEnd"/>
+      <w:r>
+        <w:rPr>
+          <w:rFonts w:cstheme="minorHAnsi"/>
+        </w:rPr>
+        <w:t xml:space="preserve"> then there were not that many bytes allocated.  Also, remember that an </w:t>
+      </w:r>
+      <w:r>
+        <w:rPr>
+          <w:rFonts w:ascii="Courier" w:hAnsi="Courier" w:cstheme="minorHAnsi"/>
+        </w:rPr>
+        <w:t>int</w:t>
+      </w:r>
+      <w:r>
+        <w:rPr>
+          <w:rFonts w:cstheme="minorHAnsi"/>
+        </w:rPr>
+        <w:t xml:space="preserve"> uses 32 bits or 4 bytes.  </w:t>
       </w:r>
       <w:r>
         <w:rPr>
@@ -9835,6 +11387,7 @@
         <w:ind w:left="360"/>
       </w:pPr>
       <w:r>
+        <w:lastRenderedPageBreak/>
         <w:t>d. How many bits would be required to specify the offset within a page</w:t>
       </w:r>
       <w:r>
@@ -10065,11 +11618,7 @@
         <w:t xml:space="preserve">in what they might be, you can </w:t>
       </w:r>
       <w:r>
-        <w:t xml:space="preserve">read about </w:t>
-      </w:r>
-      <w:r>
-        <w:lastRenderedPageBreak/>
-        <w:t xml:space="preserve">inverted or multi-level page </w:t>
+        <w:t xml:space="preserve">read about inverted or multi-level page </w:t>
       </w:r>
       <w:r>
         <w:t>tables or</w:t>

</xml_diff>